<commit_message>
Python 3 feladat leírás
</commit_message>
<xml_diff>
--- a/Feladat.docx
+++ b/Feladat.docx
@@ -1,6 +1,6 @@
 
 <file path=word/document.xml><?xml version="1.0" encoding="utf-8"?>
-<w:document xmlns:wpc="http://schemas.microsoft.com/office/word/2010/wordprocessingCanvas" xmlns:cx="http://schemas.microsoft.com/office/drawing/2014/chartex" xmlns:cx1="http://schemas.microsoft.com/office/drawing/2015/9/8/chartex" xmlns:cx2="http://schemas.microsoft.com/office/drawing/2015/10/21/chartex" xmlns:cx3="http://schemas.microsoft.com/office/drawing/2016/5/9/chartex" xmlns:cx4="http://schemas.microsoft.com/office/drawing/2016/5/10/chartex" xmlns:cx5="http://schemas.microsoft.com/office/drawing/2016/5/11/chartex" xmlns:cx6="http://schemas.microsoft.com/office/drawing/2016/5/12/chartex" xmlns:cx7="http://schemas.microsoft.com/office/drawing/2016/5/13/chartex" xmlns:cx8="http://schemas.microsoft.com/office/drawing/2016/5/14/chartex" xmlns:mc="http://schemas.openxmlformats.org/markup-compatibility/2006" xmlns:aink="http://schemas.microsoft.com/office/drawing/2016/ink" xmlns:am3d="http://schemas.microsoft.com/office/drawing/2017/model3d" xmlns:o="urn:schemas-microsoft-com:office:office" xmlns:r="http://schemas.openxmlformats.org/officeDocument/2006/relationships" xmlns:m="http://schemas.openxmlformats.org/officeDocument/2006/math" xmlns:v="urn:schemas-microsoft-com:vml" xmlns:wp14="http://schemas.microsoft.com/office/word/2010/wordprocessingDrawing" xmlns:wp="http://schemas.openxmlformats.org/drawingml/2006/wordprocessingDrawing" xmlns:w10="urn:schemas-microsoft-com:office:word" xmlns:w="http://schemas.openxmlformats.org/wordprocessingml/2006/main" xmlns:w14="http://schemas.microsoft.com/office/word/2010/wordml" xmlns:w15="http://schemas.microsoft.com/office/word/2012/wordml" xmlns:w16cid="http://schemas.microsoft.com/office/word/2016/wordml/cid" xmlns:w16se="http://schemas.microsoft.com/office/word/2015/wordml/symex" xmlns:wpg="http://schemas.microsoft.com/office/word/2010/wordprocessingGroup" xmlns:wpi="http://schemas.microsoft.com/office/word/2010/wordprocessingInk" xmlns:wne="http://schemas.microsoft.com/office/word/2006/wordml" xmlns:wps="http://schemas.microsoft.com/office/word/2010/wordprocessingShape" mc:Ignorable="w14 w15 w16se w16cid wp14">
+<w:document xmlns:wpc="http://schemas.microsoft.com/office/word/2010/wordprocessingCanvas" xmlns:cx="http://schemas.microsoft.com/office/drawing/2014/chartex" xmlns:cx1="http://schemas.microsoft.com/office/drawing/2015/9/8/chartex" xmlns:cx2="http://schemas.microsoft.com/office/drawing/2015/10/21/chartex" xmlns:cx3="http://schemas.microsoft.com/office/drawing/2016/5/9/chartex" xmlns:cx4="http://schemas.microsoft.com/office/drawing/2016/5/10/chartex" xmlns:cx5="http://schemas.microsoft.com/office/drawing/2016/5/11/chartex" xmlns:cx6="http://schemas.microsoft.com/office/drawing/2016/5/12/chartex" xmlns:cx7="http://schemas.microsoft.com/office/drawing/2016/5/13/chartex" xmlns:cx8="http://schemas.microsoft.com/office/drawing/2016/5/14/chartex" xmlns:mc="http://schemas.openxmlformats.org/markup-compatibility/2006" xmlns:aink="http://schemas.microsoft.com/office/drawing/2016/ink" xmlns:am3d="http://schemas.microsoft.com/office/drawing/2017/model3d" xmlns:o="urn:schemas-microsoft-com:office:office" xmlns:oel="http://schemas.microsoft.com/office/2019/extlst" xmlns:r="http://schemas.openxmlformats.org/officeDocument/2006/relationships" xmlns:m="http://schemas.openxmlformats.org/officeDocument/2006/math" xmlns:v="urn:schemas-microsoft-com:vml" xmlns:wp14="http://schemas.microsoft.com/office/word/2010/wordprocessingDrawing" xmlns:wp="http://schemas.openxmlformats.org/drawingml/2006/wordprocessingDrawing" xmlns:w10="urn:schemas-microsoft-com:office:word" xmlns:w="http://schemas.openxmlformats.org/wordprocessingml/2006/main" xmlns:w14="http://schemas.microsoft.com/office/word/2010/wordml" xmlns:w15="http://schemas.microsoft.com/office/word/2012/wordml" xmlns:w16cex="http://schemas.microsoft.com/office/word/2018/wordml/cex" xmlns:w16cid="http://schemas.microsoft.com/office/word/2016/wordml/cid" xmlns:w16="http://schemas.microsoft.com/office/word/2018/wordml" xmlns:w16du="http://schemas.microsoft.com/office/word/2023/wordml/word16du" xmlns:w16sdtdh="http://schemas.microsoft.com/office/word/2020/wordml/sdtdatahash" xmlns:w16se="http://schemas.microsoft.com/office/word/2015/wordml/symex" xmlns:wpg="http://schemas.microsoft.com/office/word/2010/wordprocessingGroup" xmlns:wpi="http://schemas.microsoft.com/office/word/2010/wordprocessingInk" xmlns:wne="http://schemas.microsoft.com/office/word/2006/wordml" xmlns:wps="http://schemas.microsoft.com/office/word/2010/wordprocessingShape" mc:Ignorable="w14 w15 w16se w16cid w16 w16cex w16sdtdh w16du wp14">
   <w:body>
     <w:p>
       <w:pPr>
@@ -502,24 +502,24 @@
         <w:spacing w:after="120"/>
         <w:rPr>
           <w:rFonts w:cstheme="minorHAnsi"/>
-          <w:sz w:val="24"/>
-          <w:szCs w:val="24"/>
+          <w:sz w:val="20"/>
+          <w:szCs w:val="20"/>
         </w:rPr>
       </w:pPr>
       <w:r>
         <w:rPr>
           <w:rFonts w:cstheme="minorHAnsi"/>
           <w:b/>
-          <w:sz w:val="24"/>
-          <w:szCs w:val="24"/>
-        </w:rPr>
-        <w:tab/>
-      </w:r>
-      <w:r>
-        <w:rPr>
-          <w:rFonts w:cstheme="minorHAnsi"/>
-          <w:sz w:val="24"/>
-          <w:szCs w:val="24"/>
+          <w:sz w:val="20"/>
+          <w:szCs w:val="20"/>
+        </w:rPr>
+        <w:tab/>
+      </w:r>
+      <w:r>
+        <w:rPr>
+          <w:rFonts w:cstheme="minorHAnsi"/>
+          <w:sz w:val="20"/>
+          <w:szCs w:val="20"/>
         </w:rPr>
         <w:t xml:space="preserve">1. téglalap </w:t>
       </w:r>
@@ -527,8 +527,8 @@
       <w:r>
         <w:rPr>
           <w:rFonts w:cstheme="minorHAnsi"/>
-          <w:sz w:val="24"/>
-          <w:szCs w:val="24"/>
+          <w:sz w:val="20"/>
+          <w:szCs w:val="20"/>
         </w:rPr>
         <w:t>a</w:t>
       </w:r>
@@ -536,8 +536,8 @@
       <w:r>
         <w:rPr>
           <w:rFonts w:cstheme="minorHAnsi"/>
-          <w:sz w:val="24"/>
-          <w:szCs w:val="24"/>
+          <w:sz w:val="20"/>
+          <w:szCs w:val="20"/>
         </w:rPr>
         <w:t xml:space="preserve"> oldal hossza: </w:t>
       </w:r>
@@ -546,8 +546,8 @@
           <w:rFonts w:cstheme="minorHAnsi"/>
           <w:b/>
           <w:i/>
-          <w:sz w:val="24"/>
-          <w:szCs w:val="24"/>
+          <w:sz w:val="20"/>
+          <w:szCs w:val="20"/>
         </w:rPr>
         <w:t>3</w:t>
       </w:r>
@@ -567,15 +567,15 @@
         <w:ind w:firstLine="709"/>
         <w:rPr>
           <w:rFonts w:cstheme="minorHAnsi"/>
-          <w:sz w:val="24"/>
-          <w:szCs w:val="24"/>
-        </w:rPr>
-      </w:pPr>
-      <w:r>
-        <w:rPr>
-          <w:rFonts w:cstheme="minorHAnsi"/>
-          <w:sz w:val="24"/>
-          <w:szCs w:val="24"/>
+          <w:sz w:val="20"/>
+          <w:szCs w:val="20"/>
+        </w:rPr>
+      </w:pPr>
+      <w:r>
+        <w:rPr>
+          <w:rFonts w:cstheme="minorHAnsi"/>
+          <w:sz w:val="20"/>
+          <w:szCs w:val="20"/>
         </w:rPr>
         <w:t xml:space="preserve">1. téglalap b oldal hossza: </w:t>
       </w:r>
@@ -584,8 +584,8 @@
           <w:rFonts w:cstheme="minorHAnsi"/>
           <w:b/>
           <w:i/>
-          <w:sz w:val="24"/>
-          <w:szCs w:val="24"/>
+          <w:sz w:val="20"/>
+          <w:szCs w:val="20"/>
         </w:rPr>
         <w:t>4</w:t>
       </w:r>
@@ -605,15 +605,15 @@
         <w:ind w:firstLine="709"/>
         <w:rPr>
           <w:rFonts w:cstheme="minorHAnsi"/>
-          <w:sz w:val="24"/>
-          <w:szCs w:val="24"/>
-        </w:rPr>
-      </w:pPr>
-      <w:r>
-        <w:rPr>
-          <w:rFonts w:cstheme="minorHAnsi"/>
-          <w:sz w:val="24"/>
-          <w:szCs w:val="24"/>
+          <w:sz w:val="20"/>
+          <w:szCs w:val="20"/>
+        </w:rPr>
+      </w:pPr>
+      <w:r>
+        <w:rPr>
+          <w:rFonts w:cstheme="minorHAnsi"/>
+          <w:sz w:val="20"/>
+          <w:szCs w:val="20"/>
         </w:rPr>
         <w:t xml:space="preserve">2. téglalap </w:t>
       </w:r>
@@ -621,8 +621,8 @@
       <w:r>
         <w:rPr>
           <w:rFonts w:cstheme="minorHAnsi"/>
-          <w:sz w:val="24"/>
-          <w:szCs w:val="24"/>
+          <w:sz w:val="20"/>
+          <w:szCs w:val="20"/>
         </w:rPr>
         <w:t>a</w:t>
       </w:r>
@@ -630,8 +630,8 @@
       <w:r>
         <w:rPr>
           <w:rFonts w:cstheme="minorHAnsi"/>
-          <w:sz w:val="24"/>
-          <w:szCs w:val="24"/>
+          <w:sz w:val="20"/>
+          <w:szCs w:val="20"/>
         </w:rPr>
         <w:t xml:space="preserve"> oldal hossza: </w:t>
       </w:r>
@@ -640,8 +640,8 @@
           <w:rFonts w:cstheme="minorHAnsi"/>
           <w:b/>
           <w:i/>
-          <w:sz w:val="24"/>
-          <w:szCs w:val="24"/>
+          <w:sz w:val="20"/>
+          <w:szCs w:val="20"/>
         </w:rPr>
         <w:t>5</w:t>
       </w:r>
@@ -661,15 +661,15 @@
         <w:ind w:firstLine="709"/>
         <w:rPr>
           <w:rFonts w:cstheme="minorHAnsi"/>
-          <w:sz w:val="24"/>
-          <w:szCs w:val="24"/>
-        </w:rPr>
-      </w:pPr>
-      <w:r>
-        <w:rPr>
-          <w:rFonts w:cstheme="minorHAnsi"/>
-          <w:sz w:val="24"/>
-          <w:szCs w:val="24"/>
+          <w:sz w:val="20"/>
+          <w:szCs w:val="20"/>
+        </w:rPr>
+      </w:pPr>
+      <w:r>
+        <w:rPr>
+          <w:rFonts w:cstheme="minorHAnsi"/>
+          <w:sz w:val="20"/>
+          <w:szCs w:val="20"/>
         </w:rPr>
         <w:t xml:space="preserve">2. téglalap b oldal hossza: </w:t>
       </w:r>
@@ -678,8 +678,8 @@
           <w:rFonts w:cstheme="minorHAnsi"/>
           <w:b/>
           <w:i/>
-          <w:sz w:val="24"/>
-          <w:szCs w:val="24"/>
+          <w:sz w:val="20"/>
+          <w:szCs w:val="20"/>
         </w:rPr>
         <w:t>6</w:t>
       </w:r>
@@ -698,15 +698,15 @@
         <w:ind w:firstLine="708"/>
         <w:rPr>
           <w:rFonts w:cstheme="minorHAnsi"/>
-          <w:sz w:val="24"/>
-          <w:szCs w:val="24"/>
-        </w:rPr>
-      </w:pPr>
-      <w:r>
-        <w:rPr>
-          <w:rFonts w:cstheme="minorHAnsi"/>
-          <w:sz w:val="24"/>
-          <w:szCs w:val="24"/>
+          <w:sz w:val="20"/>
+          <w:szCs w:val="20"/>
+        </w:rPr>
+      </w:pPr>
+      <w:r>
+        <w:rPr>
+          <w:rFonts w:cstheme="minorHAnsi"/>
+          <w:sz w:val="20"/>
+          <w:szCs w:val="20"/>
         </w:rPr>
         <w:t>A második téglalap területe nagyobb.</w:t>
       </w:r>
@@ -868,6 +868,23 @@
         </w:rPr>
         <w:t>néven a következők szerint:</w:t>
       </w:r>
+      <w:r>
+        <w:rPr>
+          <w:rFonts w:cs="Times New Roman"/>
+          <w:sz w:val="24"/>
+          <w:szCs w:val="24"/>
+        </w:rPr>
+        <w:tab/>
+      </w:r>
+      <w:r>
+        <w:rPr>
+          <w:rFonts w:cs="Times New Roman"/>
+          <w:sz w:val="24"/>
+          <w:szCs w:val="24"/>
+        </w:rPr>
+        <w:tab/>
+        <w:t>/1</w:t>
+      </w:r>
     </w:p>
     <w:p>
       <w:pPr>
@@ -906,6 +923,86 @@
         </w:rPr>
         <w:t xml:space="preserve"> fájl tartalmát és tárolja el az adatokat egy megfelelő adatszerkezetben. </w:t>
       </w:r>
+      <w:r>
+        <w:rPr>
+          <w:rFonts w:cs="Times New Roman"/>
+          <w:sz w:val="24"/>
+          <w:szCs w:val="24"/>
+        </w:rPr>
+        <w:tab/>
+      </w:r>
+      <w:r>
+        <w:rPr>
+          <w:rFonts w:cs="Times New Roman"/>
+          <w:sz w:val="24"/>
+          <w:szCs w:val="24"/>
+        </w:rPr>
+        <w:tab/>
+      </w:r>
+      <w:r>
+        <w:rPr>
+          <w:rFonts w:cs="Times New Roman"/>
+          <w:sz w:val="24"/>
+          <w:szCs w:val="24"/>
+        </w:rPr>
+        <w:tab/>
+      </w:r>
+      <w:r>
+        <w:rPr>
+          <w:rFonts w:cs="Times New Roman"/>
+          <w:sz w:val="24"/>
+          <w:szCs w:val="24"/>
+        </w:rPr>
+        <w:tab/>
+      </w:r>
+      <w:r>
+        <w:rPr>
+          <w:rFonts w:cs="Times New Roman"/>
+          <w:sz w:val="24"/>
+          <w:szCs w:val="24"/>
+        </w:rPr>
+        <w:tab/>
+      </w:r>
+      <w:r>
+        <w:rPr>
+          <w:rFonts w:cs="Times New Roman"/>
+          <w:sz w:val="24"/>
+          <w:szCs w:val="24"/>
+        </w:rPr>
+        <w:tab/>
+      </w:r>
+      <w:r>
+        <w:rPr>
+          <w:rFonts w:cs="Times New Roman"/>
+          <w:sz w:val="24"/>
+          <w:szCs w:val="24"/>
+        </w:rPr>
+        <w:tab/>
+      </w:r>
+      <w:r>
+        <w:rPr>
+          <w:rFonts w:cs="Times New Roman"/>
+          <w:sz w:val="24"/>
+          <w:szCs w:val="24"/>
+        </w:rPr>
+        <w:tab/>
+      </w:r>
+      <w:r>
+        <w:rPr>
+          <w:rFonts w:cs="Times New Roman"/>
+          <w:sz w:val="24"/>
+          <w:szCs w:val="24"/>
+        </w:rPr>
+        <w:tab/>
+      </w:r>
+      <w:r>
+        <w:rPr>
+          <w:rFonts w:cs="Times New Roman"/>
+          <w:sz w:val="24"/>
+          <w:szCs w:val="24"/>
+        </w:rPr>
+        <w:t>/3</w:t>
+      </w:r>
     </w:p>
     <w:p>
       <w:pPr>
@@ -927,48 +1024,244 @@
         <w:tab/>
         <w:t>Hány játékos adata szerepel a fájlban? Jelenítse meg a minta szerint!</w:t>
       </w:r>
-    </w:p>
-    <w:p>
-      <w:pPr>
-        <w:tabs>
-          <w:tab w:val="left" w:pos="709"/>
-        </w:tabs>
-        <w:rPr>
-          <w:rFonts w:cs="Times New Roman"/>
-          <w:sz w:val="24"/>
-          <w:szCs w:val="24"/>
-        </w:rPr>
-      </w:pPr>
-      <w:r>
-        <w:rPr>
-          <w:rFonts w:cs="Times New Roman"/>
-          <w:sz w:val="24"/>
-          <w:szCs w:val="24"/>
-        </w:rPr>
-        <w:tab/>
-        <w:t>Írja ki a női játékosok neveit</w:t>
-      </w:r>
-      <w:bookmarkStart w:id="0" w:name="_GoBack"/>
-      <w:bookmarkEnd w:id="0"/>
-    </w:p>
-    <w:p>
-      <w:pPr>
-        <w:tabs>
-          <w:tab w:val="left" w:pos="709"/>
-        </w:tabs>
-        <w:rPr>
-          <w:rFonts w:cs="Times New Roman"/>
-          <w:sz w:val="24"/>
-          <w:szCs w:val="24"/>
-        </w:rPr>
-      </w:pPr>
-      <w:r>
-        <w:rPr>
-          <w:rFonts w:cs="Times New Roman"/>
-          <w:sz w:val="24"/>
-          <w:szCs w:val="24"/>
-        </w:rPr>
-        <w:tab/>
+      <w:r>
+        <w:rPr>
+          <w:rFonts w:cs="Times New Roman"/>
+          <w:sz w:val="24"/>
+          <w:szCs w:val="24"/>
+        </w:rPr>
+        <w:tab/>
+        <w:t>/1</w:t>
+      </w:r>
+    </w:p>
+    <w:p>
+      <w:pPr>
+        <w:tabs>
+          <w:tab w:val="left" w:pos="709"/>
+        </w:tabs>
+        <w:rPr>
+          <w:rFonts w:cs="Times New Roman"/>
+          <w:sz w:val="24"/>
+          <w:szCs w:val="24"/>
+        </w:rPr>
+      </w:pPr>
+      <w:r>
+        <w:rPr>
+          <w:rFonts w:cs="Times New Roman"/>
+          <w:sz w:val="24"/>
+          <w:szCs w:val="24"/>
+        </w:rPr>
+        <w:tab/>
+        <w:t xml:space="preserve">Írja ki a </w:t>
+      </w:r>
+      <w:r>
+        <w:rPr>
+          <w:rFonts w:cs="Times New Roman"/>
+          <w:sz w:val="24"/>
+          <w:szCs w:val="24"/>
+        </w:rPr>
+        <w:t xml:space="preserve">képernyőre </w:t>
+      </w:r>
+      <w:r>
+        <w:rPr>
+          <w:rFonts w:cs="Times New Roman"/>
+          <w:sz w:val="24"/>
+          <w:szCs w:val="24"/>
+        </w:rPr>
+        <w:t>női játékosok neveit</w:t>
+      </w:r>
+      <w:r>
+        <w:rPr>
+          <w:rFonts w:cs="Times New Roman"/>
+          <w:sz w:val="24"/>
+          <w:szCs w:val="24"/>
+        </w:rPr>
+        <w:t>!</w:t>
+      </w:r>
+      <w:r>
+        <w:rPr>
+          <w:rFonts w:cs="Times New Roman"/>
+          <w:sz w:val="24"/>
+          <w:szCs w:val="24"/>
+        </w:rPr>
+        <w:tab/>
+      </w:r>
+      <w:r>
+        <w:rPr>
+          <w:rFonts w:cs="Times New Roman"/>
+          <w:sz w:val="24"/>
+          <w:szCs w:val="24"/>
+        </w:rPr>
+        <w:tab/>
+      </w:r>
+      <w:r>
+        <w:rPr>
+          <w:rFonts w:cs="Times New Roman"/>
+          <w:sz w:val="24"/>
+          <w:szCs w:val="24"/>
+        </w:rPr>
+        <w:tab/>
+      </w:r>
+      <w:r>
+        <w:rPr>
+          <w:rFonts w:cs="Times New Roman"/>
+          <w:sz w:val="24"/>
+          <w:szCs w:val="24"/>
+        </w:rPr>
+        <w:tab/>
+      </w:r>
+      <w:r>
+        <w:rPr>
+          <w:rFonts w:cs="Times New Roman"/>
+          <w:sz w:val="24"/>
+          <w:szCs w:val="24"/>
+        </w:rPr>
+        <w:tab/>
+      </w:r>
+      <w:r>
+        <w:rPr>
+          <w:rFonts w:cs="Times New Roman"/>
+          <w:sz w:val="24"/>
+          <w:szCs w:val="24"/>
+        </w:rPr>
+        <w:t>/1</w:t>
+      </w:r>
+    </w:p>
+    <w:p>
+      <w:pPr>
+        <w:tabs>
+          <w:tab w:val="left" w:pos="709"/>
+        </w:tabs>
+        <w:rPr>
+          <w:rFonts w:cs="Times New Roman"/>
+          <w:sz w:val="24"/>
+          <w:szCs w:val="24"/>
+        </w:rPr>
+      </w:pPr>
+      <w:r>
+        <w:rPr>
+          <w:rFonts w:cs="Times New Roman"/>
+          <w:sz w:val="24"/>
+          <w:szCs w:val="24"/>
+        </w:rPr>
+        <w:tab/>
+      </w:r>
+      <w:r>
+        <w:rPr>
+          <w:rFonts w:cs="Times New Roman"/>
+          <w:sz w:val="24"/>
+          <w:szCs w:val="24"/>
+        </w:rPr>
+        <w:t xml:space="preserve">Írja ki a </w:t>
+      </w:r>
+      <w:r>
+        <w:rPr>
+          <w:rFonts w:cs="Times New Roman"/>
+          <w:sz w:val="24"/>
+          <w:szCs w:val="24"/>
+        </w:rPr>
+        <w:t>képernyőre,</w:t>
+      </w:r>
+      <w:r>
+        <w:rPr>
+          <w:rFonts w:cs="Times New Roman"/>
+          <w:sz w:val="24"/>
+          <w:szCs w:val="24"/>
+        </w:rPr>
+        <w:t xml:space="preserve"> hogy </w:t>
+      </w:r>
+      <w:r>
+        <w:rPr>
+          <w:rFonts w:cs="Times New Roman"/>
+          <w:sz w:val="24"/>
+          <w:szCs w:val="24"/>
+        </w:rPr>
+        <w:t>ki nyerte a legtöbb mérkőzést és mennyit</w:t>
+      </w:r>
+      <w:r>
+        <w:rPr>
+          <w:rFonts w:cs="Times New Roman"/>
+          <w:sz w:val="24"/>
+          <w:szCs w:val="24"/>
+        </w:rPr>
+        <w:t>!</w:t>
+      </w:r>
+      <w:r>
+        <w:rPr>
+          <w:rFonts w:cs="Times New Roman"/>
+          <w:sz w:val="24"/>
+          <w:szCs w:val="24"/>
+        </w:rPr>
+        <w:tab/>
+      </w:r>
+      <w:r>
+        <w:rPr>
+          <w:rFonts w:cs="Times New Roman"/>
+          <w:sz w:val="24"/>
+          <w:szCs w:val="24"/>
+        </w:rPr>
+        <w:t>/2</w:t>
+      </w:r>
+    </w:p>
+    <w:p>
+      <w:pPr>
+        <w:tabs>
+          <w:tab w:val="left" w:pos="709"/>
+        </w:tabs>
+        <w:rPr>
+          <w:rFonts w:cs="Times New Roman"/>
+          <w:sz w:val="24"/>
+          <w:szCs w:val="24"/>
+        </w:rPr>
+      </w:pPr>
+      <w:r>
+        <w:rPr>
+          <w:rFonts w:cs="Times New Roman"/>
+          <w:sz w:val="24"/>
+          <w:szCs w:val="24"/>
+        </w:rPr>
+        <w:tab/>
+        <w:t xml:space="preserve">Írja ki a </w:t>
+      </w:r>
+      <w:r>
+        <w:rPr>
+          <w:rFonts w:cs="Times New Roman"/>
+          <w:sz w:val="24"/>
+          <w:szCs w:val="24"/>
+        </w:rPr>
+        <w:t>képernyőre,</w:t>
+      </w:r>
+      <w:r>
+        <w:rPr>
+          <w:rFonts w:cs="Times New Roman"/>
+          <w:sz w:val="24"/>
+          <w:szCs w:val="24"/>
+        </w:rPr>
+        <w:t xml:space="preserve"> hogy </w:t>
+      </w:r>
+      <w:r>
+        <w:rPr>
+          <w:rFonts w:cs="Times New Roman"/>
+          <w:sz w:val="24"/>
+          <w:szCs w:val="24"/>
+        </w:rPr>
+        <w:t>ki</w:t>
+      </w:r>
+      <w:r>
+        <w:rPr>
+          <w:rFonts w:cs="Times New Roman"/>
+          <w:sz w:val="24"/>
+          <w:szCs w:val="24"/>
+        </w:rPr>
+        <w:t xml:space="preserve"> a legfiatalabb versenyző és hány éves</w:t>
+      </w:r>
+      <w:r>
+        <w:rPr>
+          <w:rFonts w:cs="Times New Roman"/>
+          <w:sz w:val="24"/>
+          <w:szCs w:val="24"/>
+        </w:rPr>
+        <w:t>!</w:t>
       </w:r>
       <w:r>
         <w:rPr>
@@ -977,6 +1270,2261 @@
           <w:szCs w:val="24"/>
         </w:rPr>
         <w:t xml:space="preserve"> </w:t>
+      </w:r>
+      <w:r>
+        <w:rPr>
+          <w:rFonts w:cs="Times New Roman"/>
+          <w:sz w:val="24"/>
+          <w:szCs w:val="24"/>
+        </w:rPr>
+        <w:t xml:space="preserve">                         (2024-ben)</w:t>
+      </w:r>
+      <w:r>
+        <w:rPr>
+          <w:rFonts w:cs="Times New Roman"/>
+          <w:sz w:val="24"/>
+          <w:szCs w:val="24"/>
+        </w:rPr>
+        <w:tab/>
+      </w:r>
+      <w:r>
+        <w:rPr>
+          <w:rFonts w:cs="Times New Roman"/>
+          <w:sz w:val="24"/>
+          <w:szCs w:val="24"/>
+        </w:rPr>
+        <w:tab/>
+      </w:r>
+      <w:r>
+        <w:rPr>
+          <w:rFonts w:cs="Times New Roman"/>
+          <w:sz w:val="24"/>
+          <w:szCs w:val="24"/>
+        </w:rPr>
+        <w:tab/>
+      </w:r>
+      <w:r>
+        <w:rPr>
+          <w:rFonts w:cs="Times New Roman"/>
+          <w:sz w:val="24"/>
+          <w:szCs w:val="24"/>
+        </w:rPr>
+        <w:tab/>
+      </w:r>
+      <w:r>
+        <w:rPr>
+          <w:rFonts w:cs="Times New Roman"/>
+          <w:sz w:val="24"/>
+          <w:szCs w:val="24"/>
+        </w:rPr>
+        <w:tab/>
+      </w:r>
+      <w:r>
+        <w:rPr>
+          <w:rFonts w:cs="Times New Roman"/>
+          <w:sz w:val="24"/>
+          <w:szCs w:val="24"/>
+        </w:rPr>
+        <w:tab/>
+      </w:r>
+      <w:r>
+        <w:rPr>
+          <w:rFonts w:cs="Times New Roman"/>
+          <w:sz w:val="24"/>
+          <w:szCs w:val="24"/>
+        </w:rPr>
+        <w:tab/>
+      </w:r>
+      <w:r>
+        <w:rPr>
+          <w:rFonts w:cs="Times New Roman"/>
+          <w:sz w:val="24"/>
+          <w:szCs w:val="24"/>
+        </w:rPr>
+        <w:tab/>
+      </w:r>
+      <w:r>
+        <w:rPr>
+          <w:rFonts w:cs="Times New Roman"/>
+          <w:sz w:val="24"/>
+          <w:szCs w:val="24"/>
+        </w:rPr>
+        <w:tab/>
+      </w:r>
+      <w:r>
+        <w:rPr>
+          <w:rFonts w:cs="Times New Roman"/>
+          <w:sz w:val="24"/>
+          <w:szCs w:val="24"/>
+        </w:rPr>
+        <w:tab/>
+        <w:t>/</w:t>
+      </w:r>
+      <w:r>
+        <w:rPr>
+          <w:rFonts w:cs="Times New Roman"/>
+          <w:sz w:val="24"/>
+          <w:szCs w:val="24"/>
+        </w:rPr>
+        <w:t>2</w:t>
+      </w:r>
+    </w:p>
+    <w:p>
+      <w:pPr>
+        <w:tabs>
+          <w:tab w:val="left" w:pos="709"/>
+        </w:tabs>
+        <w:rPr>
+          <w:rFonts w:cs="Times New Roman"/>
+          <w:sz w:val="24"/>
+          <w:szCs w:val="24"/>
+        </w:rPr>
+      </w:pPr>
+      <w:r>
+        <w:rPr>
+          <w:rFonts w:cs="Times New Roman"/>
+          <w:sz w:val="24"/>
+          <w:szCs w:val="24"/>
+        </w:rPr>
+        <w:tab/>
+      </w:r>
+      <w:r>
+        <w:rPr>
+          <w:rFonts w:cs="Times New Roman"/>
+          <w:sz w:val="24"/>
+          <w:szCs w:val="24"/>
+        </w:rPr>
+        <w:t>A minta szerint kérjen be egy számot. Írja ki a képernyőre azoknak a</w:t>
+      </w:r>
+      <w:r>
+        <w:rPr>
+          <w:rFonts w:cs="Times New Roman"/>
+          <w:sz w:val="24"/>
+          <w:szCs w:val="24"/>
+        </w:rPr>
+        <w:t xml:space="preserve"> </w:t>
+      </w:r>
+      <w:r>
+        <w:rPr>
+          <w:rFonts w:cs="Times New Roman"/>
+          <w:sz w:val="24"/>
+          <w:szCs w:val="24"/>
+        </w:rPr>
+        <w:t xml:space="preserve">játékosoknak a </w:t>
+      </w:r>
+      <w:r>
+        <w:rPr>
+          <w:rFonts w:cs="Times New Roman"/>
+          <w:sz w:val="24"/>
+          <w:szCs w:val="24"/>
+        </w:rPr>
+        <w:t>nevét,</w:t>
+      </w:r>
+      <w:r>
+        <w:rPr>
+          <w:rFonts w:cs="Times New Roman"/>
+          <w:sz w:val="24"/>
+          <w:szCs w:val="24"/>
+        </w:rPr>
+        <w:t xml:space="preserve"> amelyek</w:t>
+      </w:r>
+      <w:r>
+        <w:rPr>
+          <w:rFonts w:cs="Times New Roman"/>
+          <w:sz w:val="24"/>
+          <w:szCs w:val="24"/>
+        </w:rPr>
+        <w:t xml:space="preserve"> annál a számnál több mérkőzést </w:t>
+      </w:r>
+      <w:r>
+        <w:rPr>
+          <w:rFonts w:cs="Times New Roman"/>
+          <w:sz w:val="24"/>
+          <w:szCs w:val="24"/>
+        </w:rPr>
+        <w:t>vesztettek</w:t>
+      </w:r>
+      <w:r>
+        <w:rPr>
+          <w:rFonts w:cs="Times New Roman"/>
+          <w:sz w:val="24"/>
+          <w:szCs w:val="24"/>
+        </w:rPr>
+        <w:t>.</w:t>
+      </w:r>
+      <w:r>
+        <w:rPr>
+          <w:rFonts w:cs="Times New Roman"/>
+          <w:sz w:val="24"/>
+          <w:szCs w:val="24"/>
+        </w:rPr>
+        <w:tab/>
+      </w:r>
+      <w:r>
+        <w:rPr>
+          <w:rFonts w:cs="Times New Roman"/>
+          <w:sz w:val="24"/>
+          <w:szCs w:val="24"/>
+        </w:rPr>
+        <w:tab/>
+      </w:r>
+      <w:r>
+        <w:rPr>
+          <w:rFonts w:cs="Times New Roman"/>
+          <w:sz w:val="24"/>
+          <w:szCs w:val="24"/>
+        </w:rPr>
+        <w:tab/>
+      </w:r>
+      <w:r>
+        <w:rPr>
+          <w:rFonts w:cs="Times New Roman"/>
+          <w:sz w:val="24"/>
+          <w:szCs w:val="24"/>
+        </w:rPr>
+        <w:t>/1</w:t>
+      </w:r>
+    </w:p>
+    <w:p>
+      <w:pPr>
+        <w:tabs>
+          <w:tab w:val="left" w:pos="709"/>
+        </w:tabs>
+        <w:rPr>
+          <w:rFonts w:cs="Times New Roman"/>
+          <w:sz w:val="24"/>
+          <w:szCs w:val="24"/>
+        </w:rPr>
+      </w:pPr>
+      <w:r>
+        <w:rPr>
+          <w:rFonts w:cs="Times New Roman"/>
+          <w:sz w:val="24"/>
+          <w:szCs w:val="24"/>
+        </w:rPr>
+        <w:tab/>
+        <w:t>Írja ki a képernyőre, hogy adott országokban hány versenyző található.</w:t>
+      </w:r>
+      <w:r>
+        <w:rPr>
+          <w:rFonts w:cs="Times New Roman"/>
+          <w:sz w:val="24"/>
+          <w:szCs w:val="24"/>
+        </w:rPr>
+        <w:tab/>
+        <w:t>/3</w:t>
+      </w:r>
+    </w:p>
+    <w:p>
+      <w:pPr>
+        <w:tabs>
+          <w:tab w:val="left" w:pos="709"/>
+        </w:tabs>
+        <w:spacing w:after="120"/>
+        <w:rPr>
+          <w:rFonts w:cs="Times New Roman"/>
+          <w:sz w:val="24"/>
+          <w:szCs w:val="24"/>
+        </w:rPr>
+      </w:pPr>
+      <w:r>
+        <w:rPr>
+          <w:rFonts w:cs="Times New Roman"/>
+          <w:sz w:val="24"/>
+          <w:szCs w:val="24"/>
+        </w:rPr>
+        <w:lastRenderedPageBreak/>
+        <w:tab/>
+        <w:t xml:space="preserve">Ha egy játékos új mérkőzéseket nyert vagy vesztett akkor </w:t>
+      </w:r>
+      <w:r>
+        <w:rPr>
+          <w:rFonts w:cs="Times New Roman"/>
+          <w:sz w:val="24"/>
+          <w:szCs w:val="24"/>
+        </w:rPr>
+        <w:t xml:space="preserve">kérje be a mérkőzések számát és mentse az adatokat a meglévő </w:t>
+      </w:r>
+      <w:proofErr w:type="spellStart"/>
+      <w:r>
+        <w:rPr>
+          <w:rFonts w:cs="Times New Roman"/>
+          <w:sz w:val="24"/>
+          <w:szCs w:val="24"/>
+        </w:rPr>
+        <w:t>txt.be</w:t>
+      </w:r>
+      <w:proofErr w:type="spellEnd"/>
+      <w:r>
+        <w:rPr>
+          <w:rFonts w:cs="Times New Roman"/>
+          <w:sz w:val="24"/>
+          <w:szCs w:val="24"/>
+        </w:rPr>
+        <w:t>.</w:t>
+      </w:r>
+      <w:r>
+        <w:rPr>
+          <w:rFonts w:cs="Times New Roman"/>
+          <w:sz w:val="24"/>
+          <w:szCs w:val="24"/>
+        </w:rPr>
+        <w:tab/>
+      </w:r>
+      <w:r>
+        <w:rPr>
+          <w:rFonts w:cs="Times New Roman"/>
+          <w:sz w:val="24"/>
+          <w:szCs w:val="24"/>
+        </w:rPr>
+        <w:tab/>
+      </w:r>
+      <w:r>
+        <w:rPr>
+          <w:rFonts w:cs="Times New Roman"/>
+          <w:sz w:val="24"/>
+          <w:szCs w:val="24"/>
+        </w:rPr>
+        <w:tab/>
+      </w:r>
+      <w:r>
+        <w:rPr>
+          <w:rFonts w:cs="Times New Roman"/>
+          <w:sz w:val="24"/>
+          <w:szCs w:val="24"/>
+        </w:rPr>
+        <w:tab/>
+      </w:r>
+      <w:r>
+        <w:rPr>
+          <w:rFonts w:cs="Times New Roman"/>
+          <w:sz w:val="24"/>
+          <w:szCs w:val="24"/>
+        </w:rPr>
+        <w:tab/>
+        <w:t>/</w:t>
+      </w:r>
+      <w:r>
+        <w:rPr>
+          <w:rFonts w:cs="Times New Roman"/>
+          <w:sz w:val="24"/>
+          <w:szCs w:val="24"/>
+        </w:rPr>
+        <w:t>4</w:t>
+      </w:r>
+    </w:p>
+    <w:p>
+      <w:pPr>
+        <w:tabs>
+          <w:tab w:val="left" w:pos="709"/>
+        </w:tabs>
+        <w:spacing w:after="120"/>
+        <w:rPr>
+          <w:rFonts w:cs="Times New Roman"/>
+          <w:sz w:val="24"/>
+          <w:szCs w:val="24"/>
+        </w:rPr>
+      </w:pPr>
+    </w:p>
+    <w:p>
+      <w:pPr>
+        <w:tabs>
+          <w:tab w:val="left" w:pos="709"/>
+        </w:tabs>
+        <w:spacing w:after="120"/>
+        <w:rPr>
+          <w:rFonts w:cs="Times New Roman"/>
+          <w:b/>
+          <w:bCs/>
+          <w:sz w:val="24"/>
+          <w:szCs w:val="24"/>
+        </w:rPr>
+      </w:pPr>
+      <w:r>
+        <w:rPr>
+          <w:rFonts w:cs="Times New Roman"/>
+          <w:b/>
+          <w:bCs/>
+          <w:sz w:val="24"/>
+          <w:szCs w:val="24"/>
+        </w:rPr>
+        <w:t>Minta a feladathoz:</w:t>
+      </w:r>
+    </w:p>
+    <w:p>
+      <w:pPr>
+        <w:pBdr>
+          <w:top w:val="single" w:sz="4" w:space="1" w:color="auto"/>
+          <w:left w:val="single" w:sz="4" w:space="4" w:color="auto"/>
+          <w:bottom w:val="single" w:sz="4" w:space="1" w:color="auto"/>
+          <w:right w:val="single" w:sz="4" w:space="4" w:color="auto"/>
+        </w:pBdr>
+        <w:tabs>
+          <w:tab w:val="left" w:pos="709"/>
+        </w:tabs>
+        <w:spacing w:after="120"/>
+        <w:ind w:left="709"/>
+        <w:rPr>
+          <w:rFonts w:cs="Times New Roman"/>
+          <w:sz w:val="20"/>
+          <w:szCs w:val="20"/>
+        </w:rPr>
+      </w:pPr>
+      <w:r>
+        <w:rPr>
+          <w:rFonts w:cs="Times New Roman"/>
+          <w:sz w:val="20"/>
+          <w:szCs w:val="20"/>
+        </w:rPr>
+        <w:t xml:space="preserve">3. feladat: A fájlban </w:t>
+      </w:r>
+      <w:r>
+        <w:rPr>
+          <w:rFonts w:cs="Times New Roman"/>
+          <w:sz w:val="20"/>
+          <w:szCs w:val="20"/>
+        </w:rPr>
+        <w:t>50</w:t>
+      </w:r>
+      <w:r>
+        <w:rPr>
+          <w:rFonts w:cs="Times New Roman"/>
+          <w:sz w:val="20"/>
+          <w:szCs w:val="20"/>
+        </w:rPr>
+        <w:t xml:space="preserve"> játékos adata szerepel.</w:t>
+      </w:r>
+    </w:p>
+    <w:p>
+      <w:pPr>
+        <w:pBdr>
+          <w:top w:val="single" w:sz="4" w:space="1" w:color="auto"/>
+          <w:left w:val="single" w:sz="4" w:space="4" w:color="auto"/>
+          <w:bottom w:val="single" w:sz="4" w:space="1" w:color="auto"/>
+          <w:right w:val="single" w:sz="4" w:space="4" w:color="auto"/>
+        </w:pBdr>
+        <w:tabs>
+          <w:tab w:val="left" w:pos="709"/>
+        </w:tabs>
+        <w:spacing w:after="0"/>
+        <w:ind w:left="709"/>
+        <w:rPr>
+          <w:rFonts w:cs="Times New Roman"/>
+          <w:sz w:val="20"/>
+          <w:szCs w:val="20"/>
+        </w:rPr>
+      </w:pPr>
+      <w:r>
+        <w:rPr>
+          <w:rFonts w:cs="Times New Roman"/>
+          <w:sz w:val="20"/>
+          <w:szCs w:val="20"/>
+        </w:rPr>
+        <w:t>4. feladat: A női játékosok:</w:t>
+      </w:r>
+    </w:p>
+    <w:p>
+      <w:pPr>
+        <w:pBdr>
+          <w:top w:val="single" w:sz="4" w:space="1" w:color="auto"/>
+          <w:left w:val="single" w:sz="4" w:space="4" w:color="auto"/>
+          <w:bottom w:val="single" w:sz="4" w:space="1" w:color="auto"/>
+          <w:right w:val="single" w:sz="4" w:space="4" w:color="auto"/>
+        </w:pBdr>
+        <w:tabs>
+          <w:tab w:val="left" w:pos="709"/>
+        </w:tabs>
+        <w:spacing w:after="0"/>
+        <w:ind w:left="709"/>
+        <w:rPr>
+          <w:rFonts w:cs="Times New Roman"/>
+          <w:sz w:val="20"/>
+          <w:szCs w:val="20"/>
+        </w:rPr>
+      </w:pPr>
+      <w:r>
+        <w:rPr>
+          <w:rFonts w:cs="Times New Roman"/>
+          <w:sz w:val="20"/>
+          <w:szCs w:val="20"/>
+        </w:rPr>
+        <w:t xml:space="preserve">       </w:t>
+      </w:r>
+      <w:proofErr w:type="spellStart"/>
+      <w:r>
+        <w:rPr>
+          <w:rFonts w:cs="Times New Roman"/>
+          <w:sz w:val="20"/>
+          <w:szCs w:val="20"/>
+        </w:rPr>
+        <w:t>Xiaoxin</w:t>
+      </w:r>
+      <w:proofErr w:type="spellEnd"/>
+      <w:r>
+        <w:rPr>
+          <w:rFonts w:cs="Times New Roman"/>
+          <w:sz w:val="20"/>
+          <w:szCs w:val="20"/>
+        </w:rPr>
+        <w:t xml:space="preserve"> </w:t>
+      </w:r>
+      <w:proofErr w:type="spellStart"/>
+      <w:r>
+        <w:rPr>
+          <w:rFonts w:cs="Times New Roman"/>
+          <w:sz w:val="20"/>
+          <w:szCs w:val="20"/>
+        </w:rPr>
+        <w:t>Yang</w:t>
+      </w:r>
+      <w:proofErr w:type="spellEnd"/>
+    </w:p>
+    <w:p>
+      <w:pPr>
+        <w:pBdr>
+          <w:top w:val="single" w:sz="4" w:space="1" w:color="auto"/>
+          <w:left w:val="single" w:sz="4" w:space="4" w:color="auto"/>
+          <w:bottom w:val="single" w:sz="4" w:space="1" w:color="auto"/>
+          <w:right w:val="single" w:sz="4" w:space="4" w:color="auto"/>
+        </w:pBdr>
+        <w:tabs>
+          <w:tab w:val="left" w:pos="709"/>
+        </w:tabs>
+        <w:spacing w:after="0"/>
+        <w:ind w:left="709"/>
+        <w:rPr>
+          <w:rFonts w:cs="Times New Roman"/>
+          <w:sz w:val="20"/>
+          <w:szCs w:val="20"/>
+        </w:rPr>
+      </w:pPr>
+      <w:r>
+        <w:rPr>
+          <w:rFonts w:cs="Times New Roman"/>
+          <w:sz w:val="20"/>
+          <w:szCs w:val="20"/>
+        </w:rPr>
+        <w:t xml:space="preserve">       </w:t>
+      </w:r>
+      <w:proofErr w:type="spellStart"/>
+      <w:r>
+        <w:rPr>
+          <w:rFonts w:cs="Times New Roman"/>
+          <w:sz w:val="20"/>
+          <w:szCs w:val="20"/>
+        </w:rPr>
+        <w:t>Wang</w:t>
+      </w:r>
+      <w:proofErr w:type="spellEnd"/>
+      <w:r>
+        <w:rPr>
+          <w:rFonts w:cs="Times New Roman"/>
+          <w:sz w:val="20"/>
+          <w:szCs w:val="20"/>
+        </w:rPr>
+        <w:t xml:space="preserve"> </w:t>
+      </w:r>
+      <w:proofErr w:type="spellStart"/>
+      <w:r>
+        <w:rPr>
+          <w:rFonts w:cs="Times New Roman"/>
+          <w:sz w:val="20"/>
+          <w:szCs w:val="20"/>
+        </w:rPr>
+        <w:t>Manyu</w:t>
+      </w:r>
+      <w:proofErr w:type="spellEnd"/>
+    </w:p>
+    <w:p>
+      <w:pPr>
+        <w:pBdr>
+          <w:top w:val="single" w:sz="4" w:space="1" w:color="auto"/>
+          <w:left w:val="single" w:sz="4" w:space="4" w:color="auto"/>
+          <w:bottom w:val="single" w:sz="4" w:space="1" w:color="auto"/>
+          <w:right w:val="single" w:sz="4" w:space="4" w:color="auto"/>
+        </w:pBdr>
+        <w:tabs>
+          <w:tab w:val="left" w:pos="709"/>
+        </w:tabs>
+        <w:spacing w:after="0"/>
+        <w:ind w:left="709"/>
+        <w:rPr>
+          <w:rFonts w:cs="Times New Roman"/>
+          <w:sz w:val="20"/>
+          <w:szCs w:val="20"/>
+        </w:rPr>
+      </w:pPr>
+      <w:r>
+        <w:rPr>
+          <w:rFonts w:cs="Times New Roman"/>
+          <w:sz w:val="20"/>
+          <w:szCs w:val="20"/>
+        </w:rPr>
+        <w:t xml:space="preserve">       Sun </w:t>
+      </w:r>
+      <w:proofErr w:type="spellStart"/>
+      <w:r>
+        <w:rPr>
+          <w:rFonts w:cs="Times New Roman"/>
+          <w:sz w:val="20"/>
+          <w:szCs w:val="20"/>
+        </w:rPr>
+        <w:t>Yinsha</w:t>
+      </w:r>
+      <w:proofErr w:type="spellEnd"/>
+    </w:p>
+    <w:p>
+      <w:pPr>
+        <w:pBdr>
+          <w:top w:val="single" w:sz="4" w:space="1" w:color="auto"/>
+          <w:left w:val="single" w:sz="4" w:space="4" w:color="auto"/>
+          <w:bottom w:val="single" w:sz="4" w:space="1" w:color="auto"/>
+          <w:right w:val="single" w:sz="4" w:space="4" w:color="auto"/>
+        </w:pBdr>
+        <w:tabs>
+          <w:tab w:val="left" w:pos="709"/>
+        </w:tabs>
+        <w:spacing w:after="0"/>
+        <w:ind w:left="709"/>
+        <w:rPr>
+          <w:rFonts w:cs="Times New Roman"/>
+          <w:sz w:val="20"/>
+          <w:szCs w:val="20"/>
+        </w:rPr>
+      </w:pPr>
+      <w:r>
+        <w:rPr>
+          <w:rFonts w:cs="Times New Roman"/>
+          <w:sz w:val="20"/>
+          <w:szCs w:val="20"/>
+        </w:rPr>
+        <w:t xml:space="preserve">       </w:t>
+      </w:r>
+      <w:proofErr w:type="spellStart"/>
+      <w:r>
+        <w:rPr>
+          <w:rFonts w:cs="Times New Roman"/>
+          <w:sz w:val="20"/>
+          <w:szCs w:val="20"/>
+        </w:rPr>
+        <w:t>Wang</w:t>
+      </w:r>
+      <w:proofErr w:type="spellEnd"/>
+      <w:r>
+        <w:rPr>
+          <w:rFonts w:cs="Times New Roman"/>
+          <w:sz w:val="20"/>
+          <w:szCs w:val="20"/>
+        </w:rPr>
+        <w:t xml:space="preserve"> Yidi</w:t>
+      </w:r>
+    </w:p>
+    <w:p>
+      <w:pPr>
+        <w:pBdr>
+          <w:top w:val="single" w:sz="4" w:space="1" w:color="auto"/>
+          <w:left w:val="single" w:sz="4" w:space="4" w:color="auto"/>
+          <w:bottom w:val="single" w:sz="4" w:space="1" w:color="auto"/>
+          <w:right w:val="single" w:sz="4" w:space="4" w:color="auto"/>
+        </w:pBdr>
+        <w:tabs>
+          <w:tab w:val="left" w:pos="709"/>
+        </w:tabs>
+        <w:spacing w:after="0"/>
+        <w:ind w:left="709"/>
+        <w:rPr>
+          <w:rFonts w:cs="Times New Roman"/>
+          <w:sz w:val="20"/>
+          <w:szCs w:val="20"/>
+        </w:rPr>
+      </w:pPr>
+      <w:r>
+        <w:rPr>
+          <w:rFonts w:cs="Times New Roman"/>
+          <w:sz w:val="20"/>
+          <w:szCs w:val="20"/>
+        </w:rPr>
+        <w:t xml:space="preserve">       Chen Meng</w:t>
+      </w:r>
+    </w:p>
+    <w:p>
+      <w:pPr>
+        <w:pBdr>
+          <w:top w:val="single" w:sz="4" w:space="1" w:color="auto"/>
+          <w:left w:val="single" w:sz="4" w:space="4" w:color="auto"/>
+          <w:bottom w:val="single" w:sz="4" w:space="1" w:color="auto"/>
+          <w:right w:val="single" w:sz="4" w:space="4" w:color="auto"/>
+        </w:pBdr>
+        <w:tabs>
+          <w:tab w:val="left" w:pos="709"/>
+        </w:tabs>
+        <w:spacing w:after="0"/>
+        <w:ind w:left="709"/>
+        <w:rPr>
+          <w:rFonts w:cs="Times New Roman"/>
+          <w:sz w:val="20"/>
+          <w:szCs w:val="20"/>
+        </w:rPr>
+      </w:pPr>
+      <w:r>
+        <w:rPr>
+          <w:rFonts w:cs="Times New Roman"/>
+          <w:sz w:val="20"/>
+          <w:szCs w:val="20"/>
+        </w:rPr>
+        <w:t xml:space="preserve">       </w:t>
+      </w:r>
+      <w:proofErr w:type="spellStart"/>
+      <w:r>
+        <w:rPr>
+          <w:rFonts w:cs="Times New Roman"/>
+          <w:sz w:val="20"/>
+          <w:szCs w:val="20"/>
+        </w:rPr>
+        <w:t>Hina</w:t>
+      </w:r>
+      <w:proofErr w:type="spellEnd"/>
+      <w:r>
+        <w:rPr>
+          <w:rFonts w:cs="Times New Roman"/>
+          <w:sz w:val="20"/>
+          <w:szCs w:val="20"/>
+        </w:rPr>
+        <w:t xml:space="preserve"> </w:t>
+      </w:r>
+      <w:proofErr w:type="spellStart"/>
+      <w:r>
+        <w:rPr>
+          <w:rFonts w:cs="Times New Roman"/>
+          <w:sz w:val="20"/>
+          <w:szCs w:val="20"/>
+        </w:rPr>
+        <w:t>Hayata</w:t>
+      </w:r>
+      <w:proofErr w:type="spellEnd"/>
+    </w:p>
+    <w:p>
+      <w:pPr>
+        <w:pBdr>
+          <w:top w:val="single" w:sz="4" w:space="1" w:color="auto"/>
+          <w:left w:val="single" w:sz="4" w:space="4" w:color="auto"/>
+          <w:bottom w:val="single" w:sz="4" w:space="1" w:color="auto"/>
+          <w:right w:val="single" w:sz="4" w:space="4" w:color="auto"/>
+        </w:pBdr>
+        <w:tabs>
+          <w:tab w:val="left" w:pos="709"/>
+        </w:tabs>
+        <w:spacing w:after="0"/>
+        <w:ind w:left="709"/>
+        <w:rPr>
+          <w:rFonts w:cs="Times New Roman"/>
+          <w:sz w:val="20"/>
+          <w:szCs w:val="20"/>
+        </w:rPr>
+      </w:pPr>
+      <w:r>
+        <w:rPr>
+          <w:rFonts w:cs="Times New Roman"/>
+          <w:sz w:val="20"/>
+          <w:szCs w:val="20"/>
+        </w:rPr>
+        <w:t xml:space="preserve">       Chen </w:t>
+      </w:r>
+      <w:proofErr w:type="spellStart"/>
+      <w:r>
+        <w:rPr>
+          <w:rFonts w:cs="Times New Roman"/>
+          <w:sz w:val="20"/>
+          <w:szCs w:val="20"/>
+        </w:rPr>
+        <w:t>Xingtong</w:t>
+      </w:r>
+      <w:proofErr w:type="spellEnd"/>
+    </w:p>
+    <w:p>
+      <w:pPr>
+        <w:pBdr>
+          <w:top w:val="single" w:sz="4" w:space="1" w:color="auto"/>
+          <w:left w:val="single" w:sz="4" w:space="4" w:color="auto"/>
+          <w:bottom w:val="single" w:sz="4" w:space="1" w:color="auto"/>
+          <w:right w:val="single" w:sz="4" w:space="4" w:color="auto"/>
+        </w:pBdr>
+        <w:tabs>
+          <w:tab w:val="left" w:pos="709"/>
+        </w:tabs>
+        <w:spacing w:after="0"/>
+        <w:ind w:left="709"/>
+        <w:rPr>
+          <w:rFonts w:cs="Times New Roman"/>
+          <w:sz w:val="20"/>
+          <w:szCs w:val="20"/>
+        </w:rPr>
+      </w:pPr>
+      <w:r>
+        <w:rPr>
+          <w:rFonts w:cs="Times New Roman"/>
+          <w:sz w:val="20"/>
+          <w:szCs w:val="20"/>
+        </w:rPr>
+        <w:t xml:space="preserve">       </w:t>
+      </w:r>
+      <w:proofErr w:type="spellStart"/>
+      <w:r>
+        <w:rPr>
+          <w:rFonts w:cs="Times New Roman"/>
+          <w:sz w:val="20"/>
+          <w:szCs w:val="20"/>
+        </w:rPr>
+        <w:t>Shin</w:t>
+      </w:r>
+      <w:proofErr w:type="spellEnd"/>
+      <w:r>
+        <w:rPr>
+          <w:rFonts w:cs="Times New Roman"/>
+          <w:sz w:val="20"/>
+          <w:szCs w:val="20"/>
+        </w:rPr>
+        <w:t xml:space="preserve"> </w:t>
+      </w:r>
+      <w:proofErr w:type="spellStart"/>
+      <w:r>
+        <w:rPr>
+          <w:rFonts w:cs="Times New Roman"/>
+          <w:sz w:val="20"/>
+          <w:szCs w:val="20"/>
+        </w:rPr>
+        <w:t>Yubin</w:t>
+      </w:r>
+      <w:proofErr w:type="spellEnd"/>
+    </w:p>
+    <w:p>
+      <w:pPr>
+        <w:pBdr>
+          <w:top w:val="single" w:sz="4" w:space="1" w:color="auto"/>
+          <w:left w:val="single" w:sz="4" w:space="4" w:color="auto"/>
+          <w:bottom w:val="single" w:sz="4" w:space="1" w:color="auto"/>
+          <w:right w:val="single" w:sz="4" w:space="4" w:color="auto"/>
+        </w:pBdr>
+        <w:tabs>
+          <w:tab w:val="left" w:pos="709"/>
+        </w:tabs>
+        <w:spacing w:after="0"/>
+        <w:ind w:left="709"/>
+        <w:rPr>
+          <w:rFonts w:cs="Times New Roman"/>
+          <w:sz w:val="20"/>
+          <w:szCs w:val="20"/>
+        </w:rPr>
+      </w:pPr>
+      <w:r>
+        <w:rPr>
+          <w:rFonts w:cs="Times New Roman"/>
+          <w:sz w:val="20"/>
+          <w:szCs w:val="20"/>
+        </w:rPr>
+        <w:t xml:space="preserve">       </w:t>
+      </w:r>
+      <w:proofErr w:type="spellStart"/>
+      <w:r>
+        <w:rPr>
+          <w:rFonts w:cs="Times New Roman"/>
+          <w:sz w:val="20"/>
+          <w:szCs w:val="20"/>
+        </w:rPr>
+        <w:t>Miwa</w:t>
+      </w:r>
+      <w:proofErr w:type="spellEnd"/>
+      <w:r>
+        <w:rPr>
+          <w:rFonts w:cs="Times New Roman"/>
+          <w:sz w:val="20"/>
+          <w:szCs w:val="20"/>
+        </w:rPr>
+        <w:t xml:space="preserve"> </w:t>
+      </w:r>
+      <w:proofErr w:type="spellStart"/>
+      <w:r>
+        <w:rPr>
+          <w:rFonts w:cs="Times New Roman"/>
+          <w:sz w:val="20"/>
+          <w:szCs w:val="20"/>
+        </w:rPr>
+        <w:t>Harimoto</w:t>
+      </w:r>
+      <w:proofErr w:type="spellEnd"/>
+    </w:p>
+    <w:p>
+      <w:pPr>
+        <w:pBdr>
+          <w:top w:val="single" w:sz="4" w:space="1" w:color="auto"/>
+          <w:left w:val="single" w:sz="4" w:space="4" w:color="auto"/>
+          <w:bottom w:val="single" w:sz="4" w:space="1" w:color="auto"/>
+          <w:right w:val="single" w:sz="4" w:space="4" w:color="auto"/>
+        </w:pBdr>
+        <w:tabs>
+          <w:tab w:val="left" w:pos="709"/>
+        </w:tabs>
+        <w:spacing w:after="0"/>
+        <w:ind w:left="709"/>
+        <w:rPr>
+          <w:rFonts w:cs="Times New Roman"/>
+          <w:sz w:val="20"/>
+          <w:szCs w:val="20"/>
+        </w:rPr>
+      </w:pPr>
+      <w:r>
+        <w:rPr>
+          <w:rFonts w:cs="Times New Roman"/>
+          <w:sz w:val="20"/>
+          <w:szCs w:val="20"/>
+        </w:rPr>
+        <w:t xml:space="preserve">       </w:t>
+      </w:r>
+      <w:proofErr w:type="spellStart"/>
+      <w:r>
+        <w:rPr>
+          <w:rFonts w:cs="Times New Roman"/>
+          <w:sz w:val="20"/>
+          <w:szCs w:val="20"/>
+        </w:rPr>
+        <w:t>Bernadette</w:t>
+      </w:r>
+      <w:proofErr w:type="spellEnd"/>
+      <w:r>
+        <w:rPr>
+          <w:rFonts w:cs="Times New Roman"/>
+          <w:sz w:val="20"/>
+          <w:szCs w:val="20"/>
+        </w:rPr>
+        <w:t xml:space="preserve"> </w:t>
+      </w:r>
+      <w:proofErr w:type="spellStart"/>
+      <w:r>
+        <w:rPr>
+          <w:rFonts w:cs="Times New Roman"/>
+          <w:sz w:val="20"/>
+          <w:szCs w:val="20"/>
+        </w:rPr>
+        <w:t>Szocs</w:t>
+      </w:r>
+      <w:proofErr w:type="spellEnd"/>
+    </w:p>
+    <w:p>
+      <w:pPr>
+        <w:pBdr>
+          <w:top w:val="single" w:sz="4" w:space="1" w:color="auto"/>
+          <w:left w:val="single" w:sz="4" w:space="4" w:color="auto"/>
+          <w:bottom w:val="single" w:sz="4" w:space="1" w:color="auto"/>
+          <w:right w:val="single" w:sz="4" w:space="4" w:color="auto"/>
+        </w:pBdr>
+        <w:tabs>
+          <w:tab w:val="left" w:pos="709"/>
+        </w:tabs>
+        <w:spacing w:after="0"/>
+        <w:ind w:left="709"/>
+        <w:rPr>
+          <w:rFonts w:cs="Times New Roman"/>
+          <w:sz w:val="20"/>
+          <w:szCs w:val="20"/>
+        </w:rPr>
+      </w:pPr>
+      <w:r>
+        <w:rPr>
+          <w:rFonts w:cs="Times New Roman"/>
+          <w:sz w:val="20"/>
+          <w:szCs w:val="20"/>
+        </w:rPr>
+        <w:t xml:space="preserve">       </w:t>
+      </w:r>
+      <w:proofErr w:type="spellStart"/>
+      <w:r>
+        <w:rPr>
+          <w:rFonts w:cs="Times New Roman"/>
+          <w:sz w:val="20"/>
+          <w:szCs w:val="20"/>
+        </w:rPr>
+        <w:t>Mima</w:t>
+      </w:r>
+      <w:proofErr w:type="spellEnd"/>
+      <w:r>
+        <w:rPr>
+          <w:rFonts w:cs="Times New Roman"/>
+          <w:sz w:val="20"/>
+          <w:szCs w:val="20"/>
+        </w:rPr>
+        <w:t xml:space="preserve"> Ito</w:t>
+      </w:r>
+    </w:p>
+    <w:p>
+      <w:pPr>
+        <w:pBdr>
+          <w:top w:val="single" w:sz="4" w:space="1" w:color="auto"/>
+          <w:left w:val="single" w:sz="4" w:space="4" w:color="auto"/>
+          <w:bottom w:val="single" w:sz="4" w:space="1" w:color="auto"/>
+          <w:right w:val="single" w:sz="4" w:space="4" w:color="auto"/>
+        </w:pBdr>
+        <w:tabs>
+          <w:tab w:val="left" w:pos="709"/>
+        </w:tabs>
+        <w:spacing w:after="0"/>
+        <w:ind w:left="709"/>
+        <w:rPr>
+          <w:rFonts w:cs="Times New Roman"/>
+          <w:sz w:val="20"/>
+          <w:szCs w:val="20"/>
+        </w:rPr>
+      </w:pPr>
+      <w:r>
+        <w:rPr>
+          <w:rFonts w:cs="Times New Roman"/>
+          <w:sz w:val="20"/>
+          <w:szCs w:val="20"/>
+        </w:rPr>
+        <w:t xml:space="preserve">       </w:t>
+      </w:r>
+      <w:proofErr w:type="spellStart"/>
+      <w:r>
+        <w:rPr>
+          <w:rFonts w:cs="Times New Roman"/>
+          <w:sz w:val="20"/>
+          <w:szCs w:val="20"/>
+        </w:rPr>
+        <w:t>Adriana</w:t>
+      </w:r>
+      <w:proofErr w:type="spellEnd"/>
+      <w:r>
+        <w:rPr>
+          <w:rFonts w:cs="Times New Roman"/>
+          <w:sz w:val="20"/>
+          <w:szCs w:val="20"/>
+        </w:rPr>
+        <w:t xml:space="preserve"> Diaz</w:t>
+      </w:r>
+    </w:p>
+    <w:p>
+      <w:pPr>
+        <w:pBdr>
+          <w:top w:val="single" w:sz="4" w:space="1" w:color="auto"/>
+          <w:left w:val="single" w:sz="4" w:space="4" w:color="auto"/>
+          <w:bottom w:val="single" w:sz="4" w:space="1" w:color="auto"/>
+          <w:right w:val="single" w:sz="4" w:space="4" w:color="auto"/>
+        </w:pBdr>
+        <w:tabs>
+          <w:tab w:val="left" w:pos="709"/>
+        </w:tabs>
+        <w:spacing w:after="0"/>
+        <w:ind w:left="709"/>
+        <w:rPr>
+          <w:rFonts w:cs="Times New Roman"/>
+          <w:sz w:val="20"/>
+          <w:szCs w:val="20"/>
+        </w:rPr>
+      </w:pPr>
+      <w:r>
+        <w:rPr>
+          <w:rFonts w:cs="Times New Roman"/>
+          <w:sz w:val="20"/>
+          <w:szCs w:val="20"/>
+        </w:rPr>
+        <w:t xml:space="preserve">       </w:t>
+      </w:r>
+      <w:proofErr w:type="spellStart"/>
+      <w:r>
+        <w:rPr>
+          <w:rFonts w:cs="Times New Roman"/>
+          <w:sz w:val="20"/>
+          <w:szCs w:val="20"/>
+        </w:rPr>
+        <w:t>Cheng</w:t>
+      </w:r>
+      <w:proofErr w:type="spellEnd"/>
+      <w:r>
+        <w:rPr>
+          <w:rFonts w:cs="Times New Roman"/>
+          <w:sz w:val="20"/>
+          <w:szCs w:val="20"/>
+        </w:rPr>
+        <w:t xml:space="preserve"> I-</w:t>
+      </w:r>
+      <w:proofErr w:type="spellStart"/>
+      <w:r>
+        <w:rPr>
+          <w:rFonts w:cs="Times New Roman"/>
+          <w:sz w:val="20"/>
+          <w:szCs w:val="20"/>
+        </w:rPr>
+        <w:t>Ching</w:t>
+      </w:r>
+      <w:proofErr w:type="spellEnd"/>
+    </w:p>
+    <w:p>
+      <w:pPr>
+        <w:pBdr>
+          <w:top w:val="single" w:sz="4" w:space="1" w:color="auto"/>
+          <w:left w:val="single" w:sz="4" w:space="4" w:color="auto"/>
+          <w:bottom w:val="single" w:sz="4" w:space="1" w:color="auto"/>
+          <w:right w:val="single" w:sz="4" w:space="4" w:color="auto"/>
+        </w:pBdr>
+        <w:tabs>
+          <w:tab w:val="left" w:pos="709"/>
+        </w:tabs>
+        <w:spacing w:after="0"/>
+        <w:ind w:left="709"/>
+        <w:rPr>
+          <w:rFonts w:cs="Times New Roman"/>
+          <w:sz w:val="20"/>
+          <w:szCs w:val="20"/>
+        </w:rPr>
+      </w:pPr>
+      <w:r>
+        <w:rPr>
+          <w:rFonts w:cs="Times New Roman"/>
+          <w:sz w:val="20"/>
+          <w:szCs w:val="20"/>
+        </w:rPr>
+        <w:t xml:space="preserve">       </w:t>
+      </w:r>
+      <w:proofErr w:type="spellStart"/>
+      <w:r>
+        <w:rPr>
+          <w:rFonts w:cs="Times New Roman"/>
+          <w:sz w:val="20"/>
+          <w:szCs w:val="20"/>
+        </w:rPr>
+        <w:t>Miu</w:t>
+      </w:r>
+      <w:proofErr w:type="spellEnd"/>
+      <w:r>
+        <w:rPr>
+          <w:rFonts w:cs="Times New Roman"/>
+          <w:sz w:val="20"/>
+          <w:szCs w:val="20"/>
+        </w:rPr>
+        <w:t xml:space="preserve"> </w:t>
+      </w:r>
+      <w:proofErr w:type="spellStart"/>
+      <w:r>
+        <w:rPr>
+          <w:rFonts w:cs="Times New Roman"/>
+          <w:sz w:val="20"/>
+          <w:szCs w:val="20"/>
+        </w:rPr>
+        <w:t>Hirano</w:t>
+      </w:r>
+      <w:proofErr w:type="spellEnd"/>
+    </w:p>
+    <w:p>
+      <w:pPr>
+        <w:pBdr>
+          <w:top w:val="single" w:sz="4" w:space="1" w:color="auto"/>
+          <w:left w:val="single" w:sz="4" w:space="4" w:color="auto"/>
+          <w:bottom w:val="single" w:sz="4" w:space="1" w:color="auto"/>
+          <w:right w:val="single" w:sz="4" w:space="4" w:color="auto"/>
+        </w:pBdr>
+        <w:tabs>
+          <w:tab w:val="left" w:pos="709"/>
+        </w:tabs>
+        <w:spacing w:after="0"/>
+        <w:ind w:left="709"/>
+        <w:rPr>
+          <w:rFonts w:cs="Times New Roman"/>
+          <w:sz w:val="20"/>
+          <w:szCs w:val="20"/>
+        </w:rPr>
+      </w:pPr>
+      <w:r>
+        <w:rPr>
+          <w:rFonts w:cs="Times New Roman"/>
+          <w:sz w:val="20"/>
+          <w:szCs w:val="20"/>
+        </w:rPr>
+        <w:t xml:space="preserve">       Nina </w:t>
+      </w:r>
+      <w:proofErr w:type="spellStart"/>
+      <w:r>
+        <w:rPr>
+          <w:rFonts w:cs="Times New Roman"/>
+          <w:sz w:val="20"/>
+          <w:szCs w:val="20"/>
+        </w:rPr>
+        <w:t>Mittelham</w:t>
+      </w:r>
+      <w:proofErr w:type="spellEnd"/>
+    </w:p>
+    <w:p>
+      <w:pPr>
+        <w:pBdr>
+          <w:top w:val="single" w:sz="4" w:space="1" w:color="auto"/>
+          <w:left w:val="single" w:sz="4" w:space="4" w:color="auto"/>
+          <w:bottom w:val="single" w:sz="4" w:space="1" w:color="auto"/>
+          <w:right w:val="single" w:sz="4" w:space="4" w:color="auto"/>
+        </w:pBdr>
+        <w:tabs>
+          <w:tab w:val="left" w:pos="709"/>
+        </w:tabs>
+        <w:spacing w:after="120"/>
+        <w:ind w:left="709"/>
+        <w:rPr>
+          <w:rFonts w:cs="Times New Roman"/>
+          <w:sz w:val="20"/>
+          <w:szCs w:val="20"/>
+        </w:rPr>
+      </w:pPr>
+      <w:r>
+        <w:rPr>
+          <w:rFonts w:cs="Times New Roman"/>
+          <w:sz w:val="20"/>
+          <w:szCs w:val="20"/>
+        </w:rPr>
+        <w:t xml:space="preserve">       </w:t>
+      </w:r>
+      <w:proofErr w:type="spellStart"/>
+      <w:r>
+        <w:rPr>
+          <w:rFonts w:cs="Times New Roman"/>
+          <w:sz w:val="20"/>
+          <w:szCs w:val="20"/>
+        </w:rPr>
+        <w:t>Jeon</w:t>
+      </w:r>
+      <w:proofErr w:type="spellEnd"/>
+      <w:r>
+        <w:rPr>
+          <w:rFonts w:cs="Times New Roman"/>
+          <w:sz w:val="20"/>
+          <w:szCs w:val="20"/>
+        </w:rPr>
+        <w:t xml:space="preserve"> </w:t>
+      </w:r>
+      <w:proofErr w:type="spellStart"/>
+      <w:r>
+        <w:rPr>
+          <w:rFonts w:cs="Times New Roman"/>
+          <w:sz w:val="20"/>
+          <w:szCs w:val="20"/>
+        </w:rPr>
+        <w:t>Jihee</w:t>
+      </w:r>
+      <w:proofErr w:type="spellEnd"/>
+    </w:p>
+    <w:p>
+      <w:pPr>
+        <w:pBdr>
+          <w:top w:val="single" w:sz="4" w:space="1" w:color="auto"/>
+          <w:left w:val="single" w:sz="4" w:space="4" w:color="auto"/>
+          <w:bottom w:val="single" w:sz="4" w:space="1" w:color="auto"/>
+          <w:right w:val="single" w:sz="4" w:space="4" w:color="auto"/>
+        </w:pBdr>
+        <w:tabs>
+          <w:tab w:val="left" w:pos="709"/>
+        </w:tabs>
+        <w:spacing w:after="0"/>
+        <w:ind w:left="709"/>
+        <w:rPr>
+          <w:rFonts w:cs="Times New Roman"/>
+          <w:sz w:val="20"/>
+          <w:szCs w:val="20"/>
+        </w:rPr>
+      </w:pPr>
+      <w:r>
+        <w:rPr>
+          <w:rFonts w:cs="Times New Roman"/>
+          <w:sz w:val="20"/>
+          <w:szCs w:val="20"/>
+        </w:rPr>
+        <w:t>5. feladat: Legtöbb mérkőzést nyert játékos:</w:t>
+      </w:r>
+    </w:p>
+    <w:p>
+      <w:pPr>
+        <w:pBdr>
+          <w:top w:val="single" w:sz="4" w:space="1" w:color="auto"/>
+          <w:left w:val="single" w:sz="4" w:space="4" w:color="auto"/>
+          <w:bottom w:val="single" w:sz="4" w:space="1" w:color="auto"/>
+          <w:right w:val="single" w:sz="4" w:space="4" w:color="auto"/>
+        </w:pBdr>
+        <w:tabs>
+          <w:tab w:val="left" w:pos="709"/>
+        </w:tabs>
+        <w:spacing w:after="120"/>
+        <w:ind w:left="709"/>
+        <w:rPr>
+          <w:rFonts w:cs="Times New Roman"/>
+          <w:sz w:val="20"/>
+          <w:szCs w:val="20"/>
+        </w:rPr>
+      </w:pPr>
+      <w:r>
+        <w:rPr>
+          <w:rFonts w:cs="Times New Roman"/>
+          <w:sz w:val="20"/>
+          <w:szCs w:val="20"/>
+        </w:rPr>
+        <w:t xml:space="preserve">       </w:t>
+      </w:r>
+      <w:proofErr w:type="spellStart"/>
+      <w:r>
+        <w:rPr>
+          <w:rFonts w:cs="Times New Roman"/>
+          <w:sz w:val="20"/>
+          <w:szCs w:val="20"/>
+        </w:rPr>
+        <w:t>Wang</w:t>
+      </w:r>
+      <w:proofErr w:type="spellEnd"/>
+      <w:r>
+        <w:rPr>
+          <w:rFonts w:cs="Times New Roman"/>
+          <w:sz w:val="20"/>
+          <w:szCs w:val="20"/>
+        </w:rPr>
+        <w:t xml:space="preserve"> </w:t>
+      </w:r>
+      <w:proofErr w:type="spellStart"/>
+      <w:r>
+        <w:rPr>
+          <w:rFonts w:cs="Times New Roman"/>
+          <w:sz w:val="20"/>
+          <w:szCs w:val="20"/>
+        </w:rPr>
+        <w:t>Chuqin</w:t>
+      </w:r>
+      <w:proofErr w:type="spellEnd"/>
+      <w:r>
+        <w:rPr>
+          <w:rFonts w:cs="Times New Roman"/>
+          <w:sz w:val="20"/>
+          <w:szCs w:val="20"/>
+        </w:rPr>
+        <w:t xml:space="preserve"> 478</w:t>
+      </w:r>
+    </w:p>
+    <w:p>
+      <w:pPr>
+        <w:pBdr>
+          <w:top w:val="single" w:sz="4" w:space="1" w:color="auto"/>
+          <w:left w:val="single" w:sz="4" w:space="4" w:color="auto"/>
+          <w:bottom w:val="single" w:sz="4" w:space="1" w:color="auto"/>
+          <w:right w:val="single" w:sz="4" w:space="4" w:color="auto"/>
+        </w:pBdr>
+        <w:tabs>
+          <w:tab w:val="left" w:pos="709"/>
+        </w:tabs>
+        <w:ind w:left="709"/>
+        <w:rPr>
+          <w:rFonts w:cs="Times New Roman"/>
+          <w:sz w:val="20"/>
+          <w:szCs w:val="20"/>
+        </w:rPr>
+      </w:pPr>
+      <w:r>
+        <w:rPr>
+          <w:rFonts w:cs="Times New Roman"/>
+          <w:sz w:val="20"/>
+          <w:szCs w:val="20"/>
+        </w:rPr>
+        <w:t xml:space="preserve">6. feladat: A legfiatalabb játékos </w:t>
+      </w:r>
+      <w:proofErr w:type="spellStart"/>
+      <w:r>
+        <w:rPr>
+          <w:rFonts w:cs="Times New Roman"/>
+          <w:sz w:val="20"/>
+          <w:szCs w:val="20"/>
+        </w:rPr>
+        <w:t>Miwa</w:t>
+      </w:r>
+      <w:proofErr w:type="spellEnd"/>
+      <w:r>
+        <w:rPr>
+          <w:rFonts w:cs="Times New Roman"/>
+          <w:sz w:val="20"/>
+          <w:szCs w:val="20"/>
+        </w:rPr>
+        <w:t xml:space="preserve"> </w:t>
+      </w:r>
+      <w:proofErr w:type="spellStart"/>
+      <w:r>
+        <w:rPr>
+          <w:rFonts w:cs="Times New Roman"/>
+          <w:sz w:val="20"/>
+          <w:szCs w:val="20"/>
+        </w:rPr>
+        <w:t>Harimoto</w:t>
+      </w:r>
+      <w:proofErr w:type="spellEnd"/>
+      <w:r>
+        <w:rPr>
+          <w:rFonts w:cs="Times New Roman"/>
+          <w:sz w:val="20"/>
+          <w:szCs w:val="20"/>
+        </w:rPr>
+        <w:t>, 16 éves</w:t>
+      </w:r>
+    </w:p>
+    <w:p>
+      <w:pPr>
+        <w:pBdr>
+          <w:top w:val="single" w:sz="4" w:space="1" w:color="auto"/>
+          <w:left w:val="single" w:sz="4" w:space="4" w:color="auto"/>
+          <w:bottom w:val="single" w:sz="4" w:space="1" w:color="auto"/>
+          <w:right w:val="single" w:sz="4" w:space="4" w:color="auto"/>
+        </w:pBdr>
+        <w:tabs>
+          <w:tab w:val="left" w:pos="709"/>
+        </w:tabs>
+        <w:spacing w:after="0"/>
+        <w:ind w:left="709"/>
+        <w:rPr>
+          <w:rFonts w:cs="Times New Roman"/>
+          <w:sz w:val="20"/>
+          <w:szCs w:val="20"/>
+        </w:rPr>
+      </w:pPr>
+      <w:r>
+        <w:rPr>
+          <w:rFonts w:cs="Times New Roman"/>
+          <w:sz w:val="20"/>
+          <w:szCs w:val="20"/>
+        </w:rPr>
+        <w:t xml:space="preserve">7. feladat: Írjon be egy számot: </w:t>
+      </w:r>
+      <w:r>
+        <w:rPr>
+          <w:rFonts w:cs="Times New Roman"/>
+          <w:b/>
+          <w:bCs/>
+          <w:sz w:val="20"/>
+          <w:szCs w:val="20"/>
+        </w:rPr>
+        <w:t>234</w:t>
+      </w:r>
+    </w:p>
+    <w:p>
+      <w:pPr>
+        <w:pBdr>
+          <w:top w:val="single" w:sz="4" w:space="1" w:color="auto"/>
+          <w:left w:val="single" w:sz="4" w:space="4" w:color="auto"/>
+          <w:bottom w:val="single" w:sz="4" w:space="1" w:color="auto"/>
+          <w:right w:val="single" w:sz="4" w:space="4" w:color="auto"/>
+        </w:pBdr>
+        <w:tabs>
+          <w:tab w:val="left" w:pos="709"/>
+        </w:tabs>
+        <w:spacing w:after="0"/>
+        <w:ind w:left="709"/>
+        <w:rPr>
+          <w:rFonts w:cs="Times New Roman"/>
+          <w:sz w:val="20"/>
+          <w:szCs w:val="20"/>
+        </w:rPr>
+      </w:pPr>
+      <w:r>
+        <w:rPr>
+          <w:rFonts w:cs="Times New Roman"/>
+          <w:sz w:val="20"/>
+          <w:szCs w:val="20"/>
+        </w:rPr>
+        <w:t>234-nél/</w:t>
+      </w:r>
+      <w:proofErr w:type="spellStart"/>
+      <w:r>
+        <w:rPr>
+          <w:rFonts w:cs="Times New Roman"/>
+          <w:sz w:val="20"/>
+          <w:szCs w:val="20"/>
+        </w:rPr>
+        <w:t>nál</w:t>
+      </w:r>
+      <w:proofErr w:type="spellEnd"/>
+      <w:r>
+        <w:rPr>
+          <w:rFonts w:cs="Times New Roman"/>
+          <w:sz w:val="20"/>
+          <w:szCs w:val="20"/>
+        </w:rPr>
+        <w:t xml:space="preserve"> több mérkőzést vesztett játékosok:</w:t>
+      </w:r>
+    </w:p>
+    <w:p>
+      <w:pPr>
+        <w:pBdr>
+          <w:top w:val="single" w:sz="4" w:space="1" w:color="auto"/>
+          <w:left w:val="single" w:sz="4" w:space="4" w:color="auto"/>
+          <w:bottom w:val="single" w:sz="4" w:space="1" w:color="auto"/>
+          <w:right w:val="single" w:sz="4" w:space="4" w:color="auto"/>
+        </w:pBdr>
+        <w:tabs>
+          <w:tab w:val="left" w:pos="709"/>
+        </w:tabs>
+        <w:ind w:left="709"/>
+        <w:rPr>
+          <w:rFonts w:cs="Times New Roman"/>
+          <w:sz w:val="20"/>
+          <w:szCs w:val="20"/>
+        </w:rPr>
+      </w:pPr>
+      <w:r>
+        <w:rPr>
+          <w:rFonts w:cs="Times New Roman"/>
+          <w:sz w:val="20"/>
+          <w:szCs w:val="20"/>
+        </w:rPr>
+        <w:t xml:space="preserve">        Nem található ilyen játékos</w:t>
+      </w:r>
+    </w:p>
+    <w:p>
+      <w:pPr>
+        <w:pBdr>
+          <w:top w:val="single" w:sz="4" w:space="1" w:color="auto"/>
+          <w:left w:val="single" w:sz="4" w:space="4" w:color="auto"/>
+          <w:bottom w:val="single" w:sz="4" w:space="1" w:color="auto"/>
+          <w:right w:val="single" w:sz="4" w:space="4" w:color="auto"/>
+        </w:pBdr>
+        <w:tabs>
+          <w:tab w:val="left" w:pos="709"/>
+        </w:tabs>
+        <w:spacing w:after="0"/>
+        <w:ind w:left="709"/>
+        <w:rPr>
+          <w:rFonts w:cs="Times New Roman"/>
+          <w:sz w:val="20"/>
+          <w:szCs w:val="20"/>
+        </w:rPr>
+      </w:pPr>
+      <w:r>
+        <w:rPr>
+          <w:rFonts w:cs="Times New Roman"/>
+          <w:sz w:val="20"/>
+          <w:szCs w:val="20"/>
+        </w:rPr>
+        <w:t>8. feladat: Játékosok száma más országokban</w:t>
+      </w:r>
+    </w:p>
+    <w:p>
+      <w:pPr>
+        <w:pBdr>
+          <w:top w:val="single" w:sz="4" w:space="1" w:color="auto"/>
+          <w:left w:val="single" w:sz="4" w:space="4" w:color="auto"/>
+          <w:bottom w:val="single" w:sz="4" w:space="1" w:color="auto"/>
+          <w:right w:val="single" w:sz="4" w:space="4" w:color="auto"/>
+        </w:pBdr>
+        <w:tabs>
+          <w:tab w:val="left" w:pos="709"/>
+        </w:tabs>
+        <w:spacing w:after="0"/>
+        <w:ind w:left="709"/>
+        <w:rPr>
+          <w:rFonts w:cs="Times New Roman"/>
+          <w:sz w:val="20"/>
+          <w:szCs w:val="20"/>
+        </w:rPr>
+      </w:pPr>
+      <w:r>
+        <w:rPr>
+          <w:rFonts w:cs="Times New Roman"/>
+          <w:sz w:val="20"/>
+          <w:szCs w:val="20"/>
+        </w:rPr>
+        <w:t xml:space="preserve">        Kína: 13 fő</w:t>
+      </w:r>
+    </w:p>
+    <w:p>
+      <w:pPr>
+        <w:pBdr>
+          <w:top w:val="single" w:sz="4" w:space="1" w:color="auto"/>
+          <w:left w:val="single" w:sz="4" w:space="4" w:color="auto"/>
+          <w:bottom w:val="single" w:sz="4" w:space="1" w:color="auto"/>
+          <w:right w:val="single" w:sz="4" w:space="4" w:color="auto"/>
+        </w:pBdr>
+        <w:tabs>
+          <w:tab w:val="left" w:pos="709"/>
+        </w:tabs>
+        <w:spacing w:after="0"/>
+        <w:ind w:left="709"/>
+        <w:rPr>
+          <w:rFonts w:cs="Times New Roman"/>
+          <w:sz w:val="20"/>
+          <w:szCs w:val="20"/>
+        </w:rPr>
+      </w:pPr>
+      <w:r>
+        <w:rPr>
+          <w:rFonts w:cs="Times New Roman"/>
+          <w:sz w:val="20"/>
+          <w:szCs w:val="20"/>
+        </w:rPr>
+        <w:t xml:space="preserve">        Franciaország: 3 fő</w:t>
+      </w:r>
+    </w:p>
+    <w:p>
+      <w:pPr>
+        <w:pBdr>
+          <w:top w:val="single" w:sz="4" w:space="1" w:color="auto"/>
+          <w:left w:val="single" w:sz="4" w:space="4" w:color="auto"/>
+          <w:bottom w:val="single" w:sz="4" w:space="1" w:color="auto"/>
+          <w:right w:val="single" w:sz="4" w:space="4" w:color="auto"/>
+        </w:pBdr>
+        <w:tabs>
+          <w:tab w:val="left" w:pos="709"/>
+        </w:tabs>
+        <w:spacing w:after="0"/>
+        <w:ind w:left="709"/>
+        <w:rPr>
+          <w:rFonts w:cs="Times New Roman"/>
+          <w:sz w:val="20"/>
+          <w:szCs w:val="20"/>
+        </w:rPr>
+      </w:pPr>
+      <w:r>
+        <w:rPr>
+          <w:rFonts w:cs="Times New Roman"/>
+          <w:sz w:val="20"/>
+          <w:szCs w:val="20"/>
+        </w:rPr>
+        <w:t xml:space="preserve">        Tajvan: 4 fő</w:t>
+      </w:r>
+    </w:p>
+    <w:p>
+      <w:pPr>
+        <w:pBdr>
+          <w:top w:val="single" w:sz="4" w:space="1" w:color="auto"/>
+          <w:left w:val="single" w:sz="4" w:space="4" w:color="auto"/>
+          <w:bottom w:val="single" w:sz="4" w:space="1" w:color="auto"/>
+          <w:right w:val="single" w:sz="4" w:space="4" w:color="auto"/>
+        </w:pBdr>
+        <w:tabs>
+          <w:tab w:val="left" w:pos="709"/>
+        </w:tabs>
+        <w:spacing w:after="0"/>
+        <w:ind w:left="709"/>
+        <w:rPr>
+          <w:rFonts w:cs="Times New Roman"/>
+          <w:sz w:val="20"/>
+          <w:szCs w:val="20"/>
+        </w:rPr>
+      </w:pPr>
+      <w:r>
+        <w:rPr>
+          <w:rFonts w:cs="Times New Roman"/>
+          <w:sz w:val="20"/>
+          <w:szCs w:val="20"/>
+        </w:rPr>
+        <w:t xml:space="preserve">        Brazília: 1 fő</w:t>
+      </w:r>
+    </w:p>
+    <w:p>
+      <w:pPr>
+        <w:pBdr>
+          <w:top w:val="single" w:sz="4" w:space="1" w:color="auto"/>
+          <w:left w:val="single" w:sz="4" w:space="4" w:color="auto"/>
+          <w:bottom w:val="single" w:sz="4" w:space="1" w:color="auto"/>
+          <w:right w:val="single" w:sz="4" w:space="4" w:color="auto"/>
+        </w:pBdr>
+        <w:tabs>
+          <w:tab w:val="left" w:pos="709"/>
+        </w:tabs>
+        <w:spacing w:after="0"/>
+        <w:ind w:left="709"/>
+        <w:rPr>
+          <w:rFonts w:cs="Times New Roman"/>
+          <w:sz w:val="20"/>
+          <w:szCs w:val="20"/>
+        </w:rPr>
+      </w:pPr>
+      <w:r>
+        <w:rPr>
+          <w:rFonts w:cs="Times New Roman"/>
+          <w:sz w:val="20"/>
+          <w:szCs w:val="20"/>
+        </w:rPr>
+        <w:t xml:space="preserve">        Japán: 7 fő</w:t>
+      </w:r>
+    </w:p>
+    <w:p>
+      <w:pPr>
+        <w:pBdr>
+          <w:top w:val="single" w:sz="4" w:space="1" w:color="auto"/>
+          <w:left w:val="single" w:sz="4" w:space="4" w:color="auto"/>
+          <w:bottom w:val="single" w:sz="4" w:space="1" w:color="auto"/>
+          <w:right w:val="single" w:sz="4" w:space="4" w:color="auto"/>
+        </w:pBdr>
+        <w:tabs>
+          <w:tab w:val="left" w:pos="709"/>
+        </w:tabs>
+        <w:spacing w:after="0"/>
+        <w:ind w:left="709"/>
+        <w:rPr>
+          <w:rFonts w:cs="Times New Roman"/>
+          <w:sz w:val="20"/>
+          <w:szCs w:val="20"/>
+        </w:rPr>
+      </w:pPr>
+      <w:r>
+        <w:rPr>
+          <w:rFonts w:cs="Times New Roman"/>
+          <w:sz w:val="20"/>
+          <w:szCs w:val="20"/>
+        </w:rPr>
+        <w:t xml:space="preserve">        Németország: 4 fő</w:t>
+      </w:r>
+    </w:p>
+    <w:p>
+      <w:pPr>
+        <w:pBdr>
+          <w:top w:val="single" w:sz="4" w:space="1" w:color="auto"/>
+          <w:left w:val="single" w:sz="4" w:space="4" w:color="auto"/>
+          <w:bottom w:val="single" w:sz="4" w:space="1" w:color="auto"/>
+          <w:right w:val="single" w:sz="4" w:space="4" w:color="auto"/>
+        </w:pBdr>
+        <w:tabs>
+          <w:tab w:val="left" w:pos="709"/>
+        </w:tabs>
+        <w:spacing w:after="0"/>
+        <w:ind w:left="709"/>
+        <w:rPr>
+          <w:rFonts w:cs="Times New Roman"/>
+          <w:sz w:val="20"/>
+          <w:szCs w:val="20"/>
+        </w:rPr>
+      </w:pPr>
+      <w:r>
+        <w:rPr>
+          <w:rFonts w:cs="Times New Roman"/>
+          <w:sz w:val="20"/>
+          <w:szCs w:val="20"/>
+        </w:rPr>
+        <w:t xml:space="preserve">        Ukrajna: 1 fő</w:t>
+      </w:r>
+    </w:p>
+    <w:p>
+      <w:pPr>
+        <w:pBdr>
+          <w:top w:val="single" w:sz="4" w:space="1" w:color="auto"/>
+          <w:left w:val="single" w:sz="4" w:space="4" w:color="auto"/>
+          <w:bottom w:val="single" w:sz="4" w:space="1" w:color="auto"/>
+          <w:right w:val="single" w:sz="4" w:space="4" w:color="auto"/>
+        </w:pBdr>
+        <w:tabs>
+          <w:tab w:val="left" w:pos="709"/>
+        </w:tabs>
+        <w:spacing w:after="0"/>
+        <w:ind w:left="709"/>
+        <w:rPr>
+          <w:rFonts w:cs="Times New Roman"/>
+          <w:sz w:val="20"/>
+          <w:szCs w:val="20"/>
+        </w:rPr>
+      </w:pPr>
+      <w:r>
+        <w:rPr>
+          <w:rFonts w:cs="Times New Roman"/>
+          <w:sz w:val="20"/>
+          <w:szCs w:val="20"/>
+        </w:rPr>
+        <w:t xml:space="preserve">        Svédország: 3 fő</w:t>
+      </w:r>
+    </w:p>
+    <w:p>
+      <w:pPr>
+        <w:pBdr>
+          <w:top w:val="single" w:sz="4" w:space="1" w:color="auto"/>
+          <w:left w:val="single" w:sz="4" w:space="4" w:color="auto"/>
+          <w:bottom w:val="single" w:sz="4" w:space="1" w:color="auto"/>
+          <w:right w:val="single" w:sz="4" w:space="4" w:color="auto"/>
+        </w:pBdr>
+        <w:tabs>
+          <w:tab w:val="left" w:pos="709"/>
+        </w:tabs>
+        <w:spacing w:after="0"/>
+        <w:ind w:left="709"/>
+        <w:rPr>
+          <w:rFonts w:cs="Times New Roman"/>
+          <w:sz w:val="20"/>
+          <w:szCs w:val="20"/>
+        </w:rPr>
+      </w:pPr>
+      <w:r>
+        <w:rPr>
+          <w:rFonts w:cs="Times New Roman"/>
+          <w:sz w:val="20"/>
+          <w:szCs w:val="20"/>
+        </w:rPr>
+        <w:t xml:space="preserve">        Egyiptom: 1 fő</w:t>
+      </w:r>
+    </w:p>
+    <w:p>
+      <w:pPr>
+        <w:pBdr>
+          <w:top w:val="single" w:sz="4" w:space="1" w:color="auto"/>
+          <w:left w:val="single" w:sz="4" w:space="4" w:color="auto"/>
+          <w:bottom w:val="single" w:sz="4" w:space="1" w:color="auto"/>
+          <w:right w:val="single" w:sz="4" w:space="4" w:color="auto"/>
+        </w:pBdr>
+        <w:tabs>
+          <w:tab w:val="left" w:pos="709"/>
+        </w:tabs>
+        <w:spacing w:after="0"/>
+        <w:ind w:left="709"/>
+        <w:rPr>
+          <w:rFonts w:cs="Times New Roman"/>
+          <w:sz w:val="20"/>
+          <w:szCs w:val="20"/>
+        </w:rPr>
+      </w:pPr>
+      <w:r>
+        <w:rPr>
+          <w:rFonts w:cs="Times New Roman"/>
+          <w:sz w:val="20"/>
+          <w:szCs w:val="20"/>
+        </w:rPr>
+        <w:t xml:space="preserve">        Portugália: 1 fő</w:t>
+      </w:r>
+    </w:p>
+    <w:p>
+      <w:pPr>
+        <w:pBdr>
+          <w:top w:val="single" w:sz="4" w:space="1" w:color="auto"/>
+          <w:left w:val="single" w:sz="4" w:space="4" w:color="auto"/>
+          <w:bottom w:val="single" w:sz="4" w:space="1" w:color="auto"/>
+          <w:right w:val="single" w:sz="4" w:space="4" w:color="auto"/>
+        </w:pBdr>
+        <w:tabs>
+          <w:tab w:val="left" w:pos="709"/>
+        </w:tabs>
+        <w:spacing w:after="0"/>
+        <w:ind w:left="709"/>
+        <w:rPr>
+          <w:rFonts w:cs="Times New Roman"/>
+          <w:sz w:val="20"/>
+          <w:szCs w:val="20"/>
+        </w:rPr>
+      </w:pPr>
+      <w:r>
+        <w:rPr>
+          <w:rFonts w:cs="Times New Roman"/>
+          <w:sz w:val="20"/>
+          <w:szCs w:val="20"/>
+        </w:rPr>
+        <w:t xml:space="preserve">        Szlovénia: 1 fő</w:t>
+      </w:r>
+    </w:p>
+    <w:p>
+      <w:pPr>
+        <w:pBdr>
+          <w:top w:val="single" w:sz="4" w:space="1" w:color="auto"/>
+          <w:left w:val="single" w:sz="4" w:space="4" w:color="auto"/>
+          <w:bottom w:val="single" w:sz="4" w:space="1" w:color="auto"/>
+          <w:right w:val="single" w:sz="4" w:space="4" w:color="auto"/>
+        </w:pBdr>
+        <w:tabs>
+          <w:tab w:val="left" w:pos="709"/>
+        </w:tabs>
+        <w:spacing w:after="0"/>
+        <w:ind w:left="709"/>
+        <w:rPr>
+          <w:rFonts w:cs="Times New Roman"/>
+          <w:sz w:val="20"/>
+          <w:szCs w:val="20"/>
+        </w:rPr>
+      </w:pPr>
+      <w:r>
+        <w:rPr>
+          <w:rFonts w:cs="Times New Roman"/>
+          <w:sz w:val="20"/>
+          <w:szCs w:val="20"/>
+        </w:rPr>
+        <w:t xml:space="preserve">        DélKorea: 6 fő</w:t>
+      </w:r>
+    </w:p>
+    <w:p>
+      <w:pPr>
+        <w:pBdr>
+          <w:top w:val="single" w:sz="4" w:space="1" w:color="auto"/>
+          <w:left w:val="single" w:sz="4" w:space="4" w:color="auto"/>
+          <w:bottom w:val="single" w:sz="4" w:space="1" w:color="auto"/>
+          <w:right w:val="single" w:sz="4" w:space="4" w:color="auto"/>
+        </w:pBdr>
+        <w:tabs>
+          <w:tab w:val="left" w:pos="709"/>
+        </w:tabs>
+        <w:spacing w:after="0"/>
+        <w:ind w:left="709"/>
+        <w:rPr>
+          <w:rFonts w:cs="Times New Roman"/>
+          <w:sz w:val="20"/>
+          <w:szCs w:val="20"/>
+        </w:rPr>
+      </w:pPr>
+      <w:r>
+        <w:rPr>
+          <w:rFonts w:cs="Times New Roman"/>
+          <w:sz w:val="20"/>
+          <w:szCs w:val="20"/>
+        </w:rPr>
+        <w:t xml:space="preserve">        Nigéria: 1 fő</w:t>
+      </w:r>
+    </w:p>
+    <w:p>
+      <w:pPr>
+        <w:pBdr>
+          <w:top w:val="single" w:sz="4" w:space="1" w:color="auto"/>
+          <w:left w:val="single" w:sz="4" w:space="4" w:color="auto"/>
+          <w:bottom w:val="single" w:sz="4" w:space="1" w:color="auto"/>
+          <w:right w:val="single" w:sz="4" w:space="4" w:color="auto"/>
+        </w:pBdr>
+        <w:tabs>
+          <w:tab w:val="left" w:pos="709"/>
+        </w:tabs>
+        <w:spacing w:after="0"/>
+        <w:ind w:left="709"/>
+        <w:rPr>
+          <w:rFonts w:cs="Times New Roman"/>
+          <w:sz w:val="20"/>
+          <w:szCs w:val="20"/>
+        </w:rPr>
+      </w:pPr>
+      <w:r>
+        <w:rPr>
+          <w:rFonts w:cs="Times New Roman"/>
+          <w:sz w:val="20"/>
+          <w:szCs w:val="20"/>
+        </w:rPr>
+        <w:t xml:space="preserve">        Románia/Magyarország: 1 fő</w:t>
+      </w:r>
+    </w:p>
+    <w:p>
+      <w:pPr>
+        <w:pBdr>
+          <w:top w:val="single" w:sz="4" w:space="1" w:color="auto"/>
+          <w:left w:val="single" w:sz="4" w:space="4" w:color="auto"/>
+          <w:bottom w:val="single" w:sz="4" w:space="1" w:color="auto"/>
+          <w:right w:val="single" w:sz="4" w:space="4" w:color="auto"/>
+        </w:pBdr>
+        <w:tabs>
+          <w:tab w:val="left" w:pos="709"/>
+        </w:tabs>
+        <w:spacing w:after="0"/>
+        <w:ind w:left="709"/>
+        <w:rPr>
+          <w:rFonts w:cs="Times New Roman"/>
+          <w:sz w:val="20"/>
+          <w:szCs w:val="20"/>
+        </w:rPr>
+      </w:pPr>
+      <w:r>
+        <w:rPr>
+          <w:rFonts w:cs="Times New Roman"/>
+          <w:sz w:val="20"/>
+          <w:szCs w:val="20"/>
+        </w:rPr>
+        <w:t xml:space="preserve">        Dánia: 2 fő</w:t>
+      </w:r>
+    </w:p>
+    <w:p>
+      <w:pPr>
+        <w:pBdr>
+          <w:top w:val="single" w:sz="4" w:space="1" w:color="auto"/>
+          <w:left w:val="single" w:sz="4" w:space="4" w:color="auto"/>
+          <w:bottom w:val="single" w:sz="4" w:space="1" w:color="auto"/>
+          <w:right w:val="single" w:sz="4" w:space="4" w:color="auto"/>
+        </w:pBdr>
+        <w:tabs>
+          <w:tab w:val="left" w:pos="709"/>
+        </w:tabs>
+        <w:spacing w:after="120"/>
+        <w:ind w:left="709"/>
+        <w:rPr>
+          <w:rFonts w:cs="Times New Roman"/>
+          <w:sz w:val="20"/>
+          <w:szCs w:val="20"/>
+        </w:rPr>
+      </w:pPr>
+      <w:r>
+        <w:rPr>
+          <w:rFonts w:cs="Times New Roman"/>
+          <w:sz w:val="20"/>
+          <w:szCs w:val="20"/>
+        </w:rPr>
+        <w:t xml:space="preserve">        </w:t>
+      </w:r>
+      <w:proofErr w:type="spellStart"/>
+      <w:r>
+        <w:rPr>
+          <w:rFonts w:cs="Times New Roman"/>
+          <w:sz w:val="20"/>
+          <w:szCs w:val="20"/>
+        </w:rPr>
+        <w:t>PuertoRicó</w:t>
+      </w:r>
+      <w:proofErr w:type="spellEnd"/>
+      <w:r>
+        <w:rPr>
+          <w:rFonts w:cs="Times New Roman"/>
+          <w:sz w:val="20"/>
+          <w:szCs w:val="20"/>
+        </w:rPr>
+        <w:t>: 1 fő</w:t>
+      </w:r>
+    </w:p>
+    <w:p>
+      <w:pPr>
+        <w:pBdr>
+          <w:top w:val="single" w:sz="4" w:space="1" w:color="auto"/>
+          <w:left w:val="single" w:sz="4" w:space="4" w:color="auto"/>
+          <w:bottom w:val="single" w:sz="4" w:space="1" w:color="auto"/>
+          <w:right w:val="single" w:sz="4" w:space="4" w:color="auto"/>
+        </w:pBdr>
+        <w:tabs>
+          <w:tab w:val="left" w:pos="709"/>
+        </w:tabs>
+        <w:spacing w:after="0"/>
+        <w:ind w:left="709"/>
+        <w:rPr>
+          <w:rFonts w:cs="Times New Roman"/>
+          <w:sz w:val="20"/>
+          <w:szCs w:val="20"/>
+        </w:rPr>
+      </w:pPr>
+      <w:r>
+        <w:rPr>
+          <w:rFonts w:cs="Times New Roman"/>
+          <w:sz w:val="20"/>
+          <w:szCs w:val="20"/>
+        </w:rPr>
+        <w:t xml:space="preserve">9. feladat: Kérem a keresett játékos nevét: </w:t>
+      </w:r>
+      <w:proofErr w:type="spellStart"/>
+      <w:r>
+        <w:rPr>
+          <w:rFonts w:cs="Times New Roman"/>
+          <w:b/>
+          <w:bCs/>
+          <w:sz w:val="20"/>
+          <w:szCs w:val="20"/>
+        </w:rPr>
+        <w:t>Wang</w:t>
+      </w:r>
+      <w:proofErr w:type="spellEnd"/>
+      <w:r>
+        <w:rPr>
+          <w:rFonts w:cs="Times New Roman"/>
+          <w:b/>
+          <w:bCs/>
+          <w:sz w:val="20"/>
+          <w:szCs w:val="20"/>
+        </w:rPr>
+        <w:t xml:space="preserve"> </w:t>
+      </w:r>
+      <w:proofErr w:type="spellStart"/>
+      <w:r>
+        <w:rPr>
+          <w:rFonts w:cs="Times New Roman"/>
+          <w:b/>
+          <w:bCs/>
+          <w:sz w:val="20"/>
+          <w:szCs w:val="20"/>
+        </w:rPr>
+        <w:t>Chuqin</w:t>
+      </w:r>
+      <w:proofErr w:type="spellEnd"/>
+    </w:p>
+    <w:p>
+      <w:pPr>
+        <w:pBdr>
+          <w:top w:val="single" w:sz="4" w:space="1" w:color="auto"/>
+          <w:left w:val="single" w:sz="4" w:space="4" w:color="auto"/>
+          <w:bottom w:val="single" w:sz="4" w:space="1" w:color="auto"/>
+          <w:right w:val="single" w:sz="4" w:space="4" w:color="auto"/>
+        </w:pBdr>
+        <w:tabs>
+          <w:tab w:val="left" w:pos="709"/>
+        </w:tabs>
+        <w:spacing w:after="0"/>
+        <w:ind w:left="709"/>
+        <w:rPr>
+          <w:rFonts w:cs="Times New Roman"/>
+          <w:sz w:val="20"/>
+          <w:szCs w:val="20"/>
+        </w:rPr>
+      </w:pPr>
+      <w:r>
+        <w:rPr>
+          <w:rFonts w:cs="Times New Roman"/>
+          <w:sz w:val="20"/>
+          <w:szCs w:val="20"/>
+        </w:rPr>
+        <w:t xml:space="preserve">        </w:t>
+      </w:r>
+      <w:proofErr w:type="spellStart"/>
+      <w:r>
+        <w:rPr>
+          <w:rFonts w:cs="Times New Roman"/>
+          <w:sz w:val="20"/>
+          <w:szCs w:val="20"/>
+        </w:rPr>
+        <w:t>Wang</w:t>
+      </w:r>
+      <w:proofErr w:type="spellEnd"/>
+      <w:r>
+        <w:rPr>
+          <w:rFonts w:cs="Times New Roman"/>
+          <w:sz w:val="20"/>
+          <w:szCs w:val="20"/>
+        </w:rPr>
+        <w:t xml:space="preserve"> </w:t>
+      </w:r>
+      <w:proofErr w:type="spellStart"/>
+      <w:r>
+        <w:rPr>
+          <w:rFonts w:cs="Times New Roman"/>
+          <w:sz w:val="20"/>
+          <w:szCs w:val="20"/>
+        </w:rPr>
+        <w:t>Chuqin</w:t>
+      </w:r>
+      <w:proofErr w:type="spellEnd"/>
+      <w:r>
+        <w:rPr>
+          <w:rFonts w:cs="Times New Roman"/>
+          <w:sz w:val="20"/>
+          <w:szCs w:val="20"/>
+        </w:rPr>
+        <w:t xml:space="preserve"> 478 versenyt nyert és 98 versenyt vesztett.</w:t>
+      </w:r>
+    </w:p>
+    <w:p>
+      <w:pPr>
+        <w:pBdr>
+          <w:top w:val="single" w:sz="4" w:space="1" w:color="auto"/>
+          <w:left w:val="single" w:sz="4" w:space="4" w:color="auto"/>
+          <w:bottom w:val="single" w:sz="4" w:space="1" w:color="auto"/>
+          <w:right w:val="single" w:sz="4" w:space="4" w:color="auto"/>
+        </w:pBdr>
+        <w:tabs>
+          <w:tab w:val="left" w:pos="709"/>
+        </w:tabs>
+        <w:spacing w:after="0"/>
+        <w:ind w:left="709"/>
+        <w:rPr>
+          <w:rFonts w:cs="Times New Roman"/>
+          <w:b/>
+          <w:bCs/>
+          <w:sz w:val="20"/>
+          <w:szCs w:val="20"/>
+        </w:rPr>
+      </w:pPr>
+      <w:proofErr w:type="spellStart"/>
+      <w:r>
+        <w:rPr>
+          <w:rFonts w:cs="Times New Roman"/>
+          <w:sz w:val="20"/>
+          <w:szCs w:val="20"/>
+        </w:rPr>
+        <w:lastRenderedPageBreak/>
+        <w:t>Wang</w:t>
+      </w:r>
+      <w:proofErr w:type="spellEnd"/>
+      <w:r>
+        <w:rPr>
+          <w:rFonts w:cs="Times New Roman"/>
+          <w:sz w:val="20"/>
+          <w:szCs w:val="20"/>
+        </w:rPr>
+        <w:t xml:space="preserve"> </w:t>
+      </w:r>
+      <w:proofErr w:type="spellStart"/>
+      <w:r>
+        <w:rPr>
+          <w:rFonts w:cs="Times New Roman"/>
+          <w:sz w:val="20"/>
+          <w:szCs w:val="20"/>
+        </w:rPr>
+        <w:t>Chuqin</w:t>
+      </w:r>
+      <w:proofErr w:type="spellEnd"/>
+      <w:r>
+        <w:rPr>
+          <w:rFonts w:cs="Times New Roman"/>
+          <w:sz w:val="20"/>
+          <w:szCs w:val="20"/>
+        </w:rPr>
+        <w:t xml:space="preserve"> új nyert mérkőzéseinek száma: </w:t>
+      </w:r>
+      <w:r>
+        <w:rPr>
+          <w:rFonts w:cs="Times New Roman"/>
+          <w:b/>
+          <w:bCs/>
+          <w:sz w:val="20"/>
+          <w:szCs w:val="20"/>
+        </w:rPr>
+        <w:t>0</w:t>
+      </w:r>
+    </w:p>
+    <w:p>
+      <w:pPr>
+        <w:pBdr>
+          <w:top w:val="single" w:sz="4" w:space="1" w:color="auto"/>
+          <w:left w:val="single" w:sz="4" w:space="4" w:color="auto"/>
+          <w:bottom w:val="single" w:sz="4" w:space="1" w:color="auto"/>
+          <w:right w:val="single" w:sz="4" w:space="4" w:color="auto"/>
+        </w:pBdr>
+        <w:tabs>
+          <w:tab w:val="left" w:pos="709"/>
+        </w:tabs>
+        <w:ind w:left="709"/>
+        <w:rPr>
+          <w:rFonts w:cs="Times New Roman"/>
+          <w:sz w:val="20"/>
+          <w:szCs w:val="20"/>
+        </w:rPr>
+      </w:pPr>
+      <w:proofErr w:type="spellStart"/>
+      <w:r>
+        <w:rPr>
+          <w:rFonts w:cs="Times New Roman"/>
+          <w:sz w:val="20"/>
+          <w:szCs w:val="20"/>
+        </w:rPr>
+        <w:t>Wang</w:t>
+      </w:r>
+      <w:proofErr w:type="spellEnd"/>
+      <w:r>
+        <w:rPr>
+          <w:rFonts w:cs="Times New Roman"/>
+          <w:sz w:val="20"/>
+          <w:szCs w:val="20"/>
+        </w:rPr>
+        <w:t xml:space="preserve"> </w:t>
+      </w:r>
+      <w:proofErr w:type="spellStart"/>
+      <w:r>
+        <w:rPr>
+          <w:rFonts w:cs="Times New Roman"/>
+          <w:sz w:val="20"/>
+          <w:szCs w:val="20"/>
+        </w:rPr>
+        <w:t>Chuqin</w:t>
+      </w:r>
+      <w:proofErr w:type="spellEnd"/>
+      <w:r>
+        <w:rPr>
+          <w:rFonts w:cs="Times New Roman"/>
+          <w:sz w:val="20"/>
+          <w:szCs w:val="20"/>
+        </w:rPr>
+        <w:t xml:space="preserve"> új vesztett mérkőzéseinek a száma: </w:t>
+      </w:r>
+      <w:r>
+        <w:rPr>
+          <w:rFonts w:cs="Times New Roman"/>
+          <w:b/>
+          <w:bCs/>
+          <w:sz w:val="20"/>
+          <w:szCs w:val="20"/>
+        </w:rPr>
+        <w:t>0</w:t>
       </w:r>
     </w:p>
     <w:sectPr>
@@ -990,7 +3538,7 @@
 </file>
 
 <file path=word/styles.xml><?xml version="1.0" encoding="utf-8"?>
-<w:styles xmlns:mc="http://schemas.openxmlformats.org/markup-compatibility/2006" xmlns:r="http://schemas.openxmlformats.org/officeDocument/2006/relationships" xmlns:w="http://schemas.openxmlformats.org/wordprocessingml/2006/main" xmlns:w14="http://schemas.microsoft.com/office/word/2010/wordml" xmlns:w15="http://schemas.microsoft.com/office/word/2012/wordml" xmlns:w16cid="http://schemas.microsoft.com/office/word/2016/wordml/cid" xmlns:w16se="http://schemas.microsoft.com/office/word/2015/wordml/symex" mc:Ignorable="w14 w15 w16se w16cid">
+<w:styles xmlns:mc="http://schemas.openxmlformats.org/markup-compatibility/2006" xmlns:r="http://schemas.openxmlformats.org/officeDocument/2006/relationships" xmlns:w="http://schemas.openxmlformats.org/wordprocessingml/2006/main" xmlns:w14="http://schemas.microsoft.com/office/word/2010/wordml" xmlns:w15="http://schemas.microsoft.com/office/word/2012/wordml" xmlns:w16cex="http://schemas.microsoft.com/office/word/2018/wordml/cex" xmlns:w16cid="http://schemas.microsoft.com/office/word/2016/wordml/cid" xmlns:w16="http://schemas.microsoft.com/office/word/2018/wordml" xmlns:w16du="http://schemas.microsoft.com/office/word/2023/wordml/word16du" xmlns:w16sdtdh="http://schemas.microsoft.com/office/word/2020/wordml/sdtdatahash" xmlns:w16se="http://schemas.microsoft.com/office/word/2015/wordml/symex" mc:Ignorable="w14 w15 w16se w16cid w16 w16cex w16sdtdh w16du">
   <w:docDefaults>
     <w:rPrDefault>
       <w:rPr>
@@ -1006,7 +3554,7 @@
       </w:pPr>
     </w:pPrDefault>
   </w:docDefaults>
-  <w:latentStyles w:defLockedState="0" w:defUIPriority="99" w:defSemiHidden="0" w:defUnhideWhenUsed="0" w:defQFormat="0" w:count="375">
+  <w:latentStyles w:defLockedState="0" w:defUIPriority="99" w:defSemiHidden="0" w:defUnhideWhenUsed="0" w:defQFormat="0" w:count="376">
     <w:lsdException w:name="Normal" w:uiPriority="0" w:qFormat="1"/>
     <w:lsdException w:name="heading 1" w:uiPriority="9" w:qFormat="1"/>
     <w:lsdException w:name="heading 2" w:semiHidden="1" w:uiPriority="9" w:unhideWhenUsed="1" w:qFormat="1"/>
@@ -1382,6 +3930,7 @@
     <w:lsdException w:name="Smart Hyperlink" w:semiHidden="1" w:unhideWhenUsed="1"/>
     <w:lsdException w:name="Hashtag" w:semiHidden="1" w:unhideWhenUsed="1"/>
     <w:lsdException w:name="Unresolved Mention" w:semiHidden="1" w:unhideWhenUsed="1"/>
+    <w:lsdException w:name="Smart Link" w:semiHidden="1" w:unhideWhenUsed="1"/>
   </w:latentStyles>
   <w:style w:type="paragraph" w:default="1" w:styleId="Norml">
     <w:name w:val="Normal"/>

</xml_diff>